<commit_message>
Still on review comments
</commit_message>
<xml_diff>
--- a/Review Responses.docx
+++ b/Review Responses.docx
@@ -3207,13 +3207,15 @@
         <w:pStyle w:val="PreformattedText"/>
         <w:rPr>
           <w:rFonts w:ascii="moz-fixed" w:hAnsi="moz-fixed"/>
-          <w:sz w:val="9"/>
-          <w:lang w:val="en-AU"/>
-        </w:rPr>
-      </w:pPr>
-      <w:r>
-        <w:rPr>
-          <w:rFonts w:ascii="moz-fixed" w:hAnsi="moz-fixed"/>
+          <w:strike/>
+          <w:sz w:val="9"/>
+          <w:lang w:val="en-AU"/>
+        </w:rPr>
+      </w:pPr>
+      <w:r>
+        <w:rPr>
+          <w:rFonts w:ascii="moz-fixed" w:hAnsi="moz-fixed"/>
+          <w:strike/>
           <w:sz w:val="9"/>
           <w:lang w:val="en-AU"/>
         </w:rPr>
@@ -3223,6 +3225,29 @@
     <w:p>
       <w:pPr>
         <w:pStyle w:val="PreformattedText"/>
+        <w:rPr>
+          <w:rFonts w:ascii="moz-fixed" w:hAnsi="moz-fixed"/>
+          <w:b/>
+          <w:b/>
+          <w:bCs/>
+          <w:sz w:val="9"/>
+          <w:lang w:val="en-AU"/>
+        </w:rPr>
+      </w:pPr>
+      <w:r>
+        <w:rPr>
+          <w:rFonts w:ascii="moz-fixed" w:hAnsi="moz-fixed"/>
+          <w:b/>
+          <w:bCs/>
+          <w:sz w:val="9"/>
+          <w:lang w:val="en-AU"/>
+        </w:rPr>
+        <w:t>Rewrote the paragraph to clarify the important points.</w:t>
+      </w:r>
+    </w:p>
+    <w:p>
+      <w:pPr>
+        <w:pStyle w:val="PreformattedText"/>
         <w:rPr/>
       </w:pPr>
       <w:r>
@@ -4658,13 +4683,15 @@
         <w:pStyle w:val="PreformattedText"/>
         <w:rPr>
           <w:rFonts w:ascii="moz-fixed" w:hAnsi="moz-fixed"/>
-          <w:sz w:val="9"/>
-          <w:lang w:val="en-AU"/>
-        </w:rPr>
-      </w:pPr>
-      <w:r>
-        <w:rPr>
-          <w:rFonts w:ascii="moz-fixed" w:hAnsi="moz-fixed"/>
+          <w:strike/>
+          <w:sz w:val="9"/>
+          <w:lang w:val="en-AU"/>
+        </w:rPr>
+      </w:pPr>
+      <w:r>
+        <w:rPr>
+          <w:rFonts w:ascii="moz-fixed" w:hAnsi="moz-fixed"/>
+          <w:strike/>
           <w:sz w:val="9"/>
           <w:lang w:val="en-AU"/>
         </w:rPr>
@@ -4732,17 +4759,42 @@
         <w:pStyle w:val="PreformattedText"/>
         <w:rPr>
           <w:rFonts w:ascii="moz-fixed" w:hAnsi="moz-fixed"/>
-          <w:sz w:val="9"/>
-          <w:lang w:val="en-AU"/>
-        </w:rPr>
-      </w:pPr>
-      <w:r>
-        <w:rPr>
-          <w:rFonts w:ascii="moz-fixed" w:hAnsi="moz-fixed"/>
+          <w:strike/>
+          <w:sz w:val="9"/>
+          <w:lang w:val="en-AU"/>
+        </w:rPr>
+      </w:pPr>
+      <w:r>
+        <w:rPr>
+          <w:rFonts w:ascii="moz-fixed" w:hAnsi="moz-fixed"/>
+          <w:strike/>
           <w:sz w:val="9"/>
           <w:lang w:val="en-AU"/>
         </w:rPr>
         <w:t>Page 21, line 26: Please expand on how this model can be used to plan for emergency responses. Currently, this could be overstating the utility of the model, as I see it far more likely to be used as a long-term planning tool, rather than a short-term emergency response tool.</w:t>
+      </w:r>
+    </w:p>
+    <w:p>
+      <w:pPr>
+        <w:pStyle w:val="PreformattedText"/>
+        <w:rPr>
+          <w:rFonts w:ascii="moz-fixed" w:hAnsi="moz-fixed"/>
+          <w:b/>
+          <w:b/>
+          <w:bCs/>
+          <w:sz w:val="9"/>
+          <w:lang w:val="en-AU"/>
+        </w:rPr>
+      </w:pPr>
+      <w:r>
+        <w:rPr>
+          <w:rFonts w:ascii="moz-fixed" w:hAnsi="moz-fixed"/>
+          <w:b/>
+          <w:bCs/>
+          <w:sz w:val="9"/>
+          <w:lang w:val="en-AU"/>
+        </w:rPr>
+        <w:t xml:space="preserve">Ok, I replaced the emergency response with understanding how the urban designs respond to extremes. One of the major intended uses of the tool (and major effort in evaluating model performance) is to examine short term extreme heat scenarios. </w:t>
       </w:r>
     </w:p>
     <w:p>

</xml_diff>

<commit_message>
Regenerate graphs with MBE
</commit_message>
<xml_diff>
--- a/Review Responses.docx
+++ b/Review Responses.docx
@@ -2759,17 +2759,42 @@
         <w:pStyle w:val="PreformattedText"/>
         <w:rPr>
           <w:rFonts w:ascii="moz-fixed" w:hAnsi="moz-fixed"/>
-          <w:sz w:val="9"/>
-          <w:lang w:val="en-AU"/>
-        </w:rPr>
-      </w:pPr>
-      <w:r>
-        <w:rPr>
-          <w:rFonts w:ascii="moz-fixed" w:hAnsi="moz-fixed"/>
+          <w:strike/>
+          <w:sz w:val="9"/>
+          <w:lang w:val="en-AU"/>
+        </w:rPr>
+      </w:pPr>
+      <w:r>
+        <w:rPr>
+          <w:rFonts w:ascii="moz-fixed" w:hAnsi="moz-fixed"/>
+          <w:strike/>
           <w:sz w:val="9"/>
           <w:lang w:val="en-AU"/>
         </w:rPr>
         <w:t>In general, the Mean Absolute Error (MAE) is recommended over the RMSE. See Willmott et al. (2009). I suggest calculation of MAE instead of RMSE.</w:t>
+      </w:r>
+    </w:p>
+    <w:p>
+      <w:pPr>
+        <w:pStyle w:val="PreformattedText"/>
+        <w:rPr>
+          <w:rFonts w:ascii="moz-fixed" w:hAnsi="moz-fixed"/>
+          <w:b/>
+          <w:b/>
+          <w:bCs/>
+          <w:sz w:val="9"/>
+          <w:lang w:val="en-AU"/>
+        </w:rPr>
+      </w:pPr>
+      <w:r>
+        <w:rPr>
+          <w:rFonts w:ascii="moz-fixed" w:hAnsi="moz-fixed"/>
+          <w:b/>
+          <w:bCs/>
+          <w:sz w:val="9"/>
+          <w:lang w:val="en-AU"/>
+        </w:rPr>
+        <w:t>Added calculations of MBE (instead of MAE) in order to compare to Best &amp; Grimmond (2012) who uses RMSE and MBE.</w:t>
       </w:r>
     </w:p>
     <w:p>

</xml_diff>

<commit_message>
Reorgnised the results section (per review comments)
</commit_message>
<xml_diff>
--- a/Review Responses.docx
+++ b/Review Responses.docx
@@ -1164,14 +1164,13 @@
       <w:pPr>
         <w:pStyle w:val="PreformattedText"/>
         <w:rPr>
-          <w:rFonts w:ascii="moz-fixed" w:hAnsi="moz-fixed"/>
-          <w:sz w:val="9"/>
-          <w:lang w:val="en-AU"/>
-        </w:rPr>
-      </w:pPr>
-      <w:r>
-        <w:rPr>
-          <w:rFonts w:ascii="moz-fixed" w:hAnsi="moz-fixed"/>
+          <w:strike/>
+        </w:rPr>
+      </w:pPr>
+      <w:r>
+        <w:rPr>
+          <w:rFonts w:ascii="moz-fixed" w:hAnsi="moz-fixed"/>
+          <w:strike/>
           <w:sz w:val="9"/>
           <w:lang w:val="en-AU"/>
         </w:rPr>
@@ -1181,6 +1180,26 @@
     <w:p>
       <w:pPr>
         <w:pStyle w:val="PreformattedText"/>
+        <w:rPr>
+          <w:b/>
+          <w:b/>
+          <w:bCs/>
+        </w:rPr>
+      </w:pPr>
+      <w:r>
+        <w:rPr>
+          <w:rFonts w:ascii="moz-fixed" w:hAnsi="moz-fixed"/>
+          <w:b/>
+          <w:bCs/>
+          <w:sz w:val="9"/>
+          <w:lang w:val="en-AU"/>
+        </w:rPr>
+        <w:t>Reorganised the results section as suggested.</w:t>
+      </w:r>
+    </w:p>
+    <w:p>
+      <w:pPr>
+        <w:pStyle w:val="PreformattedText"/>
         <w:rPr/>
       </w:pPr>
       <w:r>
@@ -1418,9 +1437,7 @@
       </w:pPr>
       <w:r>
         <w:rPr>
-          <w:rFonts w:ascii="moz-fixed" w:hAnsi="moz-fixed"/>
-          <w:sz w:val="9"/>
-          <w:lang w:val="en-AU"/>
+          <w:strike/>
         </w:rPr>
       </w:r>
     </w:p>
@@ -1561,9 +1578,7 @@
       </w:pPr>
       <w:r>
         <w:rPr>
-          <w:rFonts w:ascii="moz-fixed" w:hAnsi="moz-fixed"/>
-          <w:sz w:val="9"/>
-          <w:lang w:val="en-AU"/>
+          <w:strike/>
         </w:rPr>
       </w:r>
     </w:p>
@@ -1766,17 +1781,7 @@
           <w:sz w:val="9"/>
           <w:lang w:val="en-AU"/>
         </w:rPr>
-        <w:t xml:space="preserve">Ok, I agree that the UTCI function is not useful. The actual equation is about a page long and documented elsewhere. </w:t>
-      </w:r>
-      <w:r>
-        <w:rPr>
-          <w:rFonts w:ascii="moz-fixed" w:hAnsi="moz-fixed"/>
-          <w:b/>
-          <w:bCs/>
-          <w:sz w:val="9"/>
-          <w:lang w:val="en-AU"/>
-        </w:rPr>
-        <w:t>I’m happy to remove the actual equation (UTCI function) and point to the equation source, but I suggest that the model calculating UTCI and Tmrt are essential pieces of the model and should be highlighted. These are the outputs that make assessing human thermal comfort possible, otherwise the model is not going to be terribly useful. The evaluations of modelling of Tmrt and UTCI will be documented in the next article. Otherwise, they would add another 10-20 pages to an already long article. If you believe having all the evaluations in a single article and are not concerned about the length, I’m happy to add those to this article, but I suspect the length will be a problem.</w:t>
+        <w:t>Ok, I agree that the UTCI function is not useful. The actual equation is about a page long and documented elsewhere. I’m happy to remove the actual equation (UTCI function) and point to the equation source, but I suggest that the model calculating UTCI and Tmrt are essential pieces of the model and should be highlighted. These are the outputs that make assessing human thermal comfort possible, otherwise the model is not going to be terribly useful. The evaluations of modelling of Tmrt and UTCI will be documented in the next article. Otherwise, they would add another 10-20 pages to an already long article. If you believe having all the evaluations in a single article and are not concerned about the length, I’m happy to add those to this article, but I suspect the length will be a problem.</w:t>
       </w:r>
     </w:p>
     <w:p>
@@ -1904,17 +1909,7 @@
           <w:sz w:val="9"/>
           <w:lang w:val="en-AU"/>
         </w:rPr>
-        <w:t>Added (such as described in the Pr04Val evaluation in Section \ref{sec:modelsetup})</w:t>
-      </w:r>
-      <w:r>
-        <w:rPr>
-          <w:rFonts w:ascii="moz-fixed" w:hAnsi="moz-fixed"/>
-          <w:b/>
-          <w:bCs/>
-          <w:sz w:val="9"/>
-          <w:lang w:val="en-AU"/>
-        </w:rPr>
-        <w:t xml:space="preserve">  </w:t>
+        <w:t xml:space="preserve">Added (such as described in the Pr04Val evaluation in Section \ref{sec:modelsetup})  </w:t>
       </w:r>
     </w:p>
     <w:p>
@@ -2334,8 +2329,569 @@
           <w:sz w:val="9"/>
           <w:lang w:val="en-AU"/>
         </w:rPr>
-        <w:t xml:space="preserve">Moved brief index of agreement overview to evaluation approach section and added brief introduction to </w:t>
-      </w:r>
+        <w:t>Moved brief index of agreement overview to evaluation approach section and added brief introduction to 0-1 scale to first usage of index.</w:t>
+      </w:r>
+    </w:p>
+    <w:p>
+      <w:pPr>
+        <w:pStyle w:val="PreformattedText"/>
+        <w:rPr>
+          <w:rFonts w:ascii="moz-fixed" w:hAnsi="moz-fixed"/>
+          <w:strike/>
+          <w:sz w:val="9"/>
+          <w:lang w:val="en-AU"/>
+        </w:rPr>
+      </w:pPr>
+      <w:r>
+        <w:rPr>
+          <w:rFonts w:ascii="moz-fixed" w:hAnsi="moz-fixed"/>
+          <w:strike/>
+          <w:sz w:val="9"/>
+          <w:lang w:val="en-AU"/>
+        </w:rPr>
+      </w:r>
+    </w:p>
+    <w:p>
+      <w:pPr>
+        <w:pStyle w:val="PreformattedText"/>
+        <w:rPr>
+          <w:rFonts w:ascii="moz-fixed" w:hAnsi="moz-fixed"/>
+          <w:strike/>
+          <w:sz w:val="9"/>
+          <w:lang w:val="en-AU"/>
+        </w:rPr>
+      </w:pPr>
+      <w:r>
+        <w:rPr>
+          <w:rFonts w:ascii="moz-fixed" w:hAnsi="moz-fixed"/>
+          <w:strike/>
+          <w:sz w:val="9"/>
+          <w:lang w:val="en-AU"/>
+        </w:rPr>
+        <w:t>24.     Pg 19 line 52 - The sentence "These modifications allow…" should be removed because it is redundant.</w:t>
+      </w:r>
+    </w:p>
+    <w:p>
+      <w:pPr>
+        <w:pStyle w:val="PreformattedText"/>
+        <w:rPr>
+          <w:rFonts w:ascii="moz-fixed" w:hAnsi="moz-fixed"/>
+          <w:strike/>
+          <w:sz w:val="9"/>
+          <w:lang w:val="en-AU"/>
+        </w:rPr>
+      </w:pPr>
+      <w:r>
+        <w:rPr>
+          <w:rFonts w:ascii="moz-fixed" w:hAnsi="moz-fixed"/>
+          <w:strike/>
+          <w:sz w:val="9"/>
+          <w:lang w:val="en-AU"/>
+        </w:rPr>
+      </w:r>
+    </w:p>
+    <w:p>
+      <w:pPr>
+        <w:pStyle w:val="PreformattedText"/>
+        <w:rPr>
+          <w:rFonts w:ascii="moz-fixed" w:hAnsi="moz-fixed"/>
+          <w:strike/>
+          <w:sz w:val="9"/>
+          <w:lang w:val="en-AU"/>
+        </w:rPr>
+      </w:pPr>
+      <w:r>
+        <w:rPr>
+          <w:rFonts w:ascii="moz-fixed" w:hAnsi="moz-fixed"/>
+          <w:strike/>
+          <w:sz w:val="9"/>
+          <w:lang w:val="en-AU"/>
+        </w:rPr>
+        <w:t>25.     Pg 21 line 4 - The sentence "Significantly, in this…" is strangely worded and should be rewritten.</w:t>
+      </w:r>
+    </w:p>
+    <w:p>
+      <w:pPr>
+        <w:pStyle w:val="PreformattedText"/>
+        <w:rPr/>
+      </w:pPr>
+      <w:r>
+        <w:rPr/>
+      </w:r>
+    </w:p>
+    <w:p>
+      <w:pPr>
+        <w:pStyle w:val="PreformattedText"/>
+        <w:rPr/>
+      </w:pPr>
+      <w:r>
+        <w:rPr/>
+      </w:r>
+    </w:p>
+    <w:p>
+      <w:pPr>
+        <w:pStyle w:val="PreformattedText"/>
+        <w:rPr/>
+      </w:pPr>
+      <w:r>
+        <w:rPr/>
+      </w:r>
+    </w:p>
+    <w:p>
+      <w:pPr>
+        <w:pStyle w:val="PreformattedText"/>
+        <w:rPr/>
+      </w:pPr>
+      <w:r>
+        <w:rPr/>
+      </w:r>
+    </w:p>
+    <w:p>
+      <w:pPr>
+        <w:pStyle w:val="PreformattedText"/>
+        <w:rPr/>
+      </w:pPr>
+      <w:r>
+        <w:rPr/>
+      </w:r>
+    </w:p>
+    <w:p>
+      <w:pPr>
+        <w:pStyle w:val="PreformattedText"/>
+        <w:rPr>
+          <w:rFonts w:ascii="moz-fixed" w:hAnsi="moz-fixed"/>
+          <w:sz w:val="9"/>
+          <w:lang w:val="en-AU"/>
+        </w:rPr>
+      </w:pPr>
+      <w:r>
+        <w:rPr>
+          <w:rFonts w:ascii="moz-fixed" w:hAnsi="moz-fixed"/>
+          <w:sz w:val="9"/>
+          <w:lang w:val="en-AU"/>
+        </w:rPr>
+        <w:t>Reviewer #2: Development of the VTUF-3D v1.0 urban micro-climate model to support assessments of urban vegetation influences on HTC</w:t>
+      </w:r>
+    </w:p>
+    <w:p>
+      <w:pPr>
+        <w:pStyle w:val="PreformattedText"/>
+        <w:rPr>
+          <w:rFonts w:ascii="moz-fixed" w:hAnsi="moz-fixed"/>
+          <w:sz w:val="9"/>
+          <w:lang w:val="en-AU"/>
+        </w:rPr>
+      </w:pPr>
+      <w:r>
+        <w:rPr>
+          <w:rFonts w:ascii="moz-fixed" w:hAnsi="moz-fixed"/>
+          <w:sz w:val="9"/>
+          <w:lang w:val="en-AU"/>
+        </w:rPr>
+        <w:t>Nice et al.</w:t>
+      </w:r>
+    </w:p>
+    <w:p>
+      <w:pPr>
+        <w:pStyle w:val="PreformattedText"/>
+        <w:rPr/>
+      </w:pPr>
+      <w:r>
+        <w:rPr/>
+      </w:r>
+    </w:p>
+    <w:p>
+      <w:pPr>
+        <w:pStyle w:val="PreformattedText"/>
+        <w:rPr/>
+      </w:pPr>
+      <w:r>
+        <w:rPr/>
+      </w:r>
+    </w:p>
+    <w:p>
+      <w:pPr>
+        <w:pStyle w:val="PreformattedText"/>
+        <w:rPr>
+          <w:rFonts w:ascii="moz-fixed" w:hAnsi="moz-fixed"/>
+          <w:sz w:val="9"/>
+          <w:lang w:val="en-AU"/>
+        </w:rPr>
+      </w:pPr>
+      <w:r>
+        <w:rPr>
+          <w:rFonts w:ascii="moz-fixed" w:hAnsi="moz-fixed"/>
+          <w:sz w:val="9"/>
+          <w:lang w:val="en-AU"/>
+        </w:rPr>
+        <w:t>The authors further develop an established microscale urban climate model to include trees, vegetation and fair weather hydrology, for the purposes of detailed examination of effects of vegetation and water implementations in street canyons on microclimate and thermal comfort. Overall, this is a very detailed and careful work. Nevertheless, a few key details appear to be missing in the model description, particularly with respect to the vegetation treatment. As well, the model evaluation is performed at a different scale from the intended use of the model. Provided the main comments are sufficiently addressed, this work deserved to be published.</w:t>
+      </w:r>
+    </w:p>
+    <w:p>
+      <w:pPr>
+        <w:pStyle w:val="PreformattedText"/>
+        <w:rPr/>
+      </w:pPr>
+      <w:r>
+        <w:rPr/>
+      </w:r>
+    </w:p>
+    <w:p>
+      <w:pPr>
+        <w:pStyle w:val="PreformattedText"/>
+        <w:rPr/>
+      </w:pPr>
+      <w:r>
+        <w:rPr/>
+      </w:r>
+    </w:p>
+    <w:p>
+      <w:pPr>
+        <w:pStyle w:val="PreformattedText"/>
+        <w:rPr>
+          <w:rFonts w:ascii="moz-fixed" w:hAnsi="moz-fixed"/>
+          <w:sz w:val="9"/>
+          <w:lang w:val="en-AU"/>
+        </w:rPr>
+      </w:pPr>
+      <w:r>
+        <w:rPr>
+          <w:rFonts w:ascii="moz-fixed" w:hAnsi="moz-fixed"/>
+          <w:sz w:val="9"/>
+          <w:lang w:val="en-AU"/>
+        </w:rPr>
+        <w:t>General questions/comments</w:t>
+      </w:r>
+    </w:p>
+    <w:p>
+      <w:pPr>
+        <w:pStyle w:val="PreformattedText"/>
+        <w:rPr/>
+      </w:pPr>
+      <w:r>
+        <w:rPr/>
+      </w:r>
+    </w:p>
+    <w:p>
+      <w:pPr>
+        <w:pStyle w:val="PreformattedText"/>
+        <w:rPr>
+          <w:rFonts w:ascii="moz-fixed" w:hAnsi="moz-fixed"/>
+          <w:sz w:val="9"/>
+          <w:lang w:val="en-AU"/>
+        </w:rPr>
+      </w:pPr>
+      <w:r>
+        <w:rPr>
+          <w:rFonts w:ascii="moz-fixed" w:hAnsi="moz-fixed"/>
+          <w:sz w:val="9"/>
+          <w:lang w:val="en-AU"/>
+        </w:rPr>
+        <w:t>Do trees shade surrounding surfaces via these stacks of blocks depicted in Fig. 1 (e.g., ignoring tree shape, which is represented in MAESPA?). Can trees shade building roofs? What happens to radiation scattered/reflected by trees? Do trees intercept longwave/reflected shortwave radiation between building surfaces? Please clarify in the text.</w:t>
+      </w:r>
+    </w:p>
+    <w:p>
+      <w:pPr>
+        <w:pStyle w:val="PreformattedText"/>
+        <w:rPr/>
+      </w:pPr>
+      <w:r>
+        <w:rPr/>
+      </w:r>
+    </w:p>
+    <w:p>
+      <w:pPr>
+        <w:pStyle w:val="PreformattedText"/>
+        <w:rPr>
+          <w:rFonts w:ascii="moz-fixed" w:hAnsi="moz-fixed"/>
+          <w:sz w:val="9"/>
+          <w:lang w:val="en-AU"/>
+        </w:rPr>
+      </w:pPr>
+      <w:r>
+        <w:rPr>
+          <w:rFonts w:ascii="moz-fixed" w:hAnsi="moz-fixed"/>
+          <w:sz w:val="9"/>
+          <w:lang w:val="en-AU"/>
+        </w:rPr>
+        <w:t>How interactive are the two models in time? Do they interact each timestep? Please clarify further in the text.</w:t>
+      </w:r>
+    </w:p>
+    <w:p>
+      <w:pPr>
+        <w:pStyle w:val="PreformattedText"/>
+        <w:rPr/>
+      </w:pPr>
+      <w:r>
+        <w:rPr/>
+      </w:r>
+    </w:p>
+    <w:p>
+      <w:pPr>
+        <w:pStyle w:val="PreformattedText"/>
+        <w:rPr>
+          <w:rFonts w:ascii="moz-fixed" w:hAnsi="moz-fixed"/>
+          <w:strike/>
+          <w:sz w:val="9"/>
+          <w:lang w:val="en-AU"/>
+        </w:rPr>
+      </w:pPr>
+      <w:r>
+        <w:rPr>
+          <w:rFonts w:ascii="moz-fixed" w:hAnsi="moz-fixed"/>
+          <w:strike/>
+          <w:sz w:val="9"/>
+          <w:lang w:val="en-AU"/>
+        </w:rPr>
+        <w:t>Ultimately, is energy conserved in both models (VTUF-3D and MAESPA)? This is a common basic test of any model with energy flows/storage, and should be one of the first tests performed in a model evaluation; it should be mentioned if you have performed one, and performed if you have not. There is some casue for concern here I think because some energy balance terms are computed differently in the two models.</w:t>
+      </w:r>
+    </w:p>
+    <w:p>
+      <w:pPr>
+        <w:pStyle w:val="PreformattedText"/>
+        <w:rPr>
+          <w:rFonts w:ascii="moz-fixed" w:hAnsi="moz-fixed"/>
+          <w:b/>
+          <w:b/>
+          <w:bCs/>
+          <w:sz w:val="9"/>
+          <w:lang w:val="en-AU"/>
+        </w:rPr>
+      </w:pPr>
+      <w:r>
+        <w:rPr>
+          <w:rFonts w:ascii="moz-fixed" w:hAnsi="moz-fixed"/>
+          <w:b/>
+          <w:bCs/>
+          <w:sz w:val="9"/>
+          <w:lang w:val="en-AU"/>
+        </w:rPr>
+        <w:t xml:space="preserve">Yes, this test was performed, but not presented. Added “tests were performed (not presented here) and found the model conserved energy despite different sources of modelled fluxes.” </w:t>
+      </w:r>
+    </w:p>
+    <w:p>
+      <w:pPr>
+        <w:pStyle w:val="PreformattedText"/>
+        <w:rPr/>
+      </w:pPr>
+      <w:r>
+        <w:rPr/>
+      </w:r>
+    </w:p>
+    <w:p>
+      <w:pPr>
+        <w:pStyle w:val="PreformattedText"/>
+        <w:rPr>
+          <w:rFonts w:ascii="moz-fixed" w:hAnsi="moz-fixed"/>
+          <w:sz w:val="9"/>
+          <w:lang w:val="en-AU"/>
+        </w:rPr>
+      </w:pPr>
+      <w:r>
+        <w:rPr>
+          <w:rFonts w:ascii="moz-fixed" w:hAnsi="moz-fixed"/>
+          <w:sz w:val="9"/>
+          <w:lang w:val="en-AU"/>
+        </w:rPr>
+        <w:t>Evaluation of VTUF-3D is performed against local-scale fluxes (overall surface-atmosphere exchange), whereas the model is clearly designed to represent detailed microclimates in street canyons (and associated thermal comfort). How does this overall evaluation yield confidence in the model at the microscale/street canyon scale? The calculation of thermal comfort indices is never evaluated, for example, or surface temperatures in the canopy. Please comment in the text why this dataset is chosen, and is possible test against a dataset at the desired scale of application. [I now notice that this is addressed in the conclusions. Please include this context at the start of the evaluation section. I also suggest that the UTCI treatment in Sect. 2.5 is removed and instead introduced in the subsequent article where UTCI is evaluated.]</w:t>
+      </w:r>
+    </w:p>
+    <w:p>
+      <w:pPr>
+        <w:pStyle w:val="PreformattedText"/>
+        <w:rPr/>
+      </w:pPr>
+      <w:r>
+        <w:rPr/>
+      </w:r>
+    </w:p>
+    <w:p>
+      <w:pPr>
+        <w:pStyle w:val="PreformattedText"/>
+        <w:rPr>
+          <w:rFonts w:ascii="moz-fixed" w:hAnsi="moz-fixed"/>
+          <w:strike/>
+          <w:sz w:val="9"/>
+          <w:lang w:val="en-AU"/>
+        </w:rPr>
+      </w:pPr>
+      <w:r>
+        <w:rPr>
+          <w:rFonts w:ascii="moz-fixed" w:hAnsi="moz-fixed"/>
+          <w:strike/>
+          <w:sz w:val="9"/>
+          <w:lang w:val="en-AU"/>
+        </w:rPr>
+        <w:t>In general, the Mean Absolute Error (MAE) is recommended over the RMSE. See Willmott et al. (2009). I suggest calculation of MAE instead of RMSE.</w:t>
+      </w:r>
+    </w:p>
+    <w:p>
+      <w:pPr>
+        <w:pStyle w:val="PreformattedText"/>
+        <w:rPr>
+          <w:rFonts w:ascii="moz-fixed" w:hAnsi="moz-fixed"/>
+          <w:b/>
+          <w:b/>
+          <w:bCs/>
+          <w:sz w:val="9"/>
+          <w:lang w:val="en-AU"/>
+        </w:rPr>
+      </w:pPr>
+      <w:r>
+        <w:rPr>
+          <w:rFonts w:ascii="moz-fixed" w:hAnsi="moz-fixed"/>
+          <w:b/>
+          <w:bCs/>
+          <w:sz w:val="9"/>
+          <w:lang w:val="en-AU"/>
+        </w:rPr>
+        <w:t>Added calculations of MBE (instead of MAE) in order to compare to Best &amp; Grimmond (2012) who uses RMSE and MBE.</w:t>
+      </w:r>
+    </w:p>
+    <w:p>
+      <w:pPr>
+        <w:pStyle w:val="PreformattedText"/>
+        <w:rPr/>
+      </w:pPr>
+      <w:r>
+        <w:rPr/>
+      </w:r>
+    </w:p>
+    <w:p>
+      <w:pPr>
+        <w:pStyle w:val="PreformattedText"/>
+        <w:rPr>
+          <w:rFonts w:ascii="moz-fixed" w:hAnsi="moz-fixed"/>
+          <w:sz w:val="9"/>
+          <w:lang w:val="en-AU"/>
+        </w:rPr>
+      </w:pPr>
+      <w:r>
+        <w:rPr>
+          <w:rFonts w:ascii="moz-fixed" w:hAnsi="moz-fixed"/>
+          <w:sz w:val="9"/>
+          <w:lang w:val="en-AU"/>
+        </w:rPr>
+        <w:t>The writing is a bit wordy and could be simplified in many locations.</w:t>
+      </w:r>
+    </w:p>
+    <w:p>
+      <w:pPr>
+        <w:pStyle w:val="PreformattedText"/>
+        <w:rPr/>
+      </w:pPr>
+      <w:r>
+        <w:rPr/>
+      </w:r>
+    </w:p>
+    <w:p>
+      <w:pPr>
+        <w:pStyle w:val="PreformattedText"/>
+        <w:rPr>
+          <w:rFonts w:ascii="moz-fixed" w:hAnsi="moz-fixed"/>
+          <w:strike/>
+          <w:sz w:val="9"/>
+          <w:lang w:val="en-AU"/>
+        </w:rPr>
+      </w:pPr>
+      <w:r>
+        <w:rPr>
+          <w:rFonts w:ascii="moz-fixed" w:hAnsi="moz-fixed"/>
+          <w:strike/>
+          <w:sz w:val="9"/>
+          <w:lang w:val="en-AU"/>
+        </w:rPr>
+        <w:t>Title: HTC -&gt; human thermal comfort</w:t>
+      </w:r>
+    </w:p>
+    <w:p>
+      <w:pPr>
+        <w:pStyle w:val="PreformattedText"/>
+        <w:rPr/>
+      </w:pPr>
+      <w:r>
+        <w:rPr/>
+      </w:r>
+    </w:p>
+    <w:p>
+      <w:pPr>
+        <w:pStyle w:val="PreformattedText"/>
+        <w:rPr/>
+      </w:pPr>
+      <w:r>
+        <w:rPr/>
+      </w:r>
+    </w:p>
+    <w:p>
+      <w:pPr>
+        <w:pStyle w:val="PreformattedText"/>
+        <w:rPr>
+          <w:rFonts w:ascii="moz-fixed" w:hAnsi="moz-fixed"/>
+          <w:sz w:val="9"/>
+          <w:lang w:val="en-AU"/>
+        </w:rPr>
+      </w:pPr>
+      <w:r>
+        <w:rPr>
+          <w:rFonts w:ascii="moz-fixed" w:hAnsi="moz-fixed"/>
+          <w:sz w:val="9"/>
+          <w:lang w:val="en-AU"/>
+        </w:rPr>
+        <w:t>Line by line comments</w:t>
+      </w:r>
+    </w:p>
+    <w:p>
+      <w:pPr>
+        <w:pStyle w:val="PreformattedText"/>
+        <w:rPr/>
+      </w:pPr>
+      <w:r>
+        <w:rPr/>
+      </w:r>
+    </w:p>
+    <w:p>
+      <w:pPr>
+        <w:pStyle w:val="PreformattedText"/>
+        <w:rPr>
+          <w:rFonts w:ascii="moz-fixed" w:hAnsi="moz-fixed"/>
+          <w:strike/>
+          <w:sz w:val="9"/>
+          <w:lang w:val="en-AU"/>
+        </w:rPr>
+      </w:pPr>
+      <w:r>
+        <w:rPr>
+          <w:rFonts w:ascii="moz-fixed" w:hAnsi="moz-fixed"/>
+          <w:strike/>
+          <w:sz w:val="9"/>
+          <w:lang w:val="en-AU"/>
+        </w:rPr>
+        <w:t>P5L36-37: This sentence is unclear - 'matched'? The analytical equations are for what? View factors?</w:t>
+      </w:r>
+      <w:r>
+        <w:rPr>
+          <w:rFonts w:ascii="moz-fixed" w:hAnsi="moz-fixed"/>
+          <w:strike w:val="false"/>
+          <w:dstrike w:val="false"/>
+          <w:sz w:val="9"/>
+          <w:lang w:val="en-AU"/>
+        </w:rPr>
+        <w:t xml:space="preserve">  </w:t>
+      </w:r>
+    </w:p>
+    <w:p>
+      <w:pPr>
+        <w:pStyle w:val="PreformattedText"/>
+        <w:rPr>
+          <w:rFonts w:ascii="moz-fixed" w:hAnsi="moz-fixed"/>
+          <w:b/>
+          <w:b/>
+          <w:bCs/>
+          <w:strike/>
+          <w:sz w:val="9"/>
+          <w:lang w:val="en-AU"/>
+        </w:rPr>
+      </w:pPr>
       <w:r>
         <w:rPr>
           <w:rFonts w:ascii="moz-fixed" w:hAnsi="moz-fixed"/>
@@ -2346,357 +2902,160 @@
           <w:sz w:val="9"/>
           <w:lang w:val="en-AU"/>
         </w:rPr>
-        <w:t xml:space="preserve">0-1 </w:t>
-      </w:r>
-      <w:r>
-        <w:rPr>
-          <w:rFonts w:ascii="moz-fixed" w:hAnsi="moz-fixed"/>
+        <w:t>Simplified description in the text, as this functionality exists in the original TUF-3D model.</w:t>
+      </w:r>
+    </w:p>
+    <w:p>
+      <w:pPr>
+        <w:pStyle w:val="PreformattedText"/>
+        <w:rPr/>
+      </w:pPr>
+      <w:r>
+        <w:rPr/>
+      </w:r>
+    </w:p>
+    <w:p>
+      <w:pPr>
+        <w:pStyle w:val="PreformattedText"/>
+        <w:rPr>
+          <w:rFonts w:ascii="moz-fixed" w:hAnsi="moz-fixed"/>
+          <w:strike/>
+          <w:sz w:val="9"/>
+          <w:lang w:val="en-AU"/>
+        </w:rPr>
+      </w:pPr>
+      <w:r>
+        <w:rPr>
+          <w:rFonts w:ascii="moz-fixed" w:hAnsi="moz-fixed"/>
+          <w:strike/>
+          <w:sz w:val="9"/>
+          <w:lang w:val="en-AU"/>
+        </w:rPr>
+        <w:t>P5L45-46: What happens to the radiation scattered by the tree? Does it impinge on other surfaces surrounding the tree?</w:t>
+      </w:r>
+    </w:p>
+    <w:p>
+      <w:pPr>
+        <w:pStyle w:val="PreformattedText"/>
+        <w:rPr>
+          <w:rFonts w:ascii="moz-fixed" w:hAnsi="moz-fixed"/>
+          <w:b/>
           <w:b/>
           <w:bCs/>
-          <w:strike w:val="false"/>
-          <w:dstrike w:val="false"/>
-          <w:sz w:val="9"/>
-          <w:lang w:val="en-AU"/>
-        </w:rPr>
-        <w:t>scale to first usage of index.</w:t>
-      </w:r>
-    </w:p>
-    <w:p>
-      <w:pPr>
-        <w:pStyle w:val="PreformattedText"/>
-        <w:rPr>
-          <w:rFonts w:ascii="moz-fixed" w:hAnsi="moz-fixed"/>
-          <w:strike/>
-          <w:sz w:val="9"/>
-          <w:lang w:val="en-AU"/>
-        </w:rPr>
-      </w:pPr>
-      <w:r>
-        <w:rPr>
-          <w:rFonts w:ascii="moz-fixed" w:hAnsi="moz-fixed"/>
-          <w:strike/>
-          <w:sz w:val="9"/>
-          <w:lang w:val="en-AU"/>
-        </w:rPr>
-      </w:r>
-    </w:p>
-    <w:p>
-      <w:pPr>
-        <w:pStyle w:val="PreformattedText"/>
-        <w:rPr>
-          <w:rFonts w:ascii="moz-fixed" w:hAnsi="moz-fixed"/>
-          <w:strike/>
-          <w:sz w:val="9"/>
-          <w:lang w:val="en-AU"/>
-        </w:rPr>
-      </w:pPr>
-      <w:r>
-        <w:rPr>
-          <w:rFonts w:ascii="moz-fixed" w:hAnsi="moz-fixed"/>
-          <w:strike/>
-          <w:sz w:val="9"/>
-          <w:lang w:val="en-AU"/>
-        </w:rPr>
-        <w:t>24.     Pg 19 line 52 - The sentence "These modifications allow…" should be removed because it is redundant.</w:t>
-      </w:r>
-    </w:p>
-    <w:p>
-      <w:pPr>
-        <w:pStyle w:val="PreformattedText"/>
-        <w:rPr>
-          <w:rFonts w:ascii="moz-fixed" w:hAnsi="moz-fixed"/>
-          <w:strike/>
-          <w:sz w:val="9"/>
-          <w:lang w:val="en-AU"/>
-        </w:rPr>
-      </w:pPr>
-      <w:r>
-        <w:rPr>
-          <w:rFonts w:ascii="moz-fixed" w:hAnsi="moz-fixed"/>
-          <w:strike/>
-          <w:sz w:val="9"/>
-          <w:lang w:val="en-AU"/>
-        </w:rPr>
-      </w:r>
-    </w:p>
-    <w:p>
-      <w:pPr>
-        <w:pStyle w:val="PreformattedText"/>
-        <w:rPr>
-          <w:rFonts w:ascii="moz-fixed" w:hAnsi="moz-fixed"/>
-          <w:strike/>
-          <w:sz w:val="9"/>
-          <w:lang w:val="en-AU"/>
-        </w:rPr>
-      </w:pPr>
-      <w:r>
-        <w:rPr>
-          <w:rFonts w:ascii="moz-fixed" w:hAnsi="moz-fixed"/>
-          <w:strike/>
-          <w:sz w:val="9"/>
-          <w:lang w:val="en-AU"/>
-        </w:rPr>
-        <w:t>25.     Pg 21 line 4 - The sentence "Significantly, in this…" is strangely worded and should be rewritten.</w:t>
-      </w:r>
-    </w:p>
-    <w:p>
-      <w:pPr>
-        <w:pStyle w:val="PreformattedText"/>
-        <w:rPr/>
-      </w:pPr>
-      <w:r>
-        <w:rPr/>
-      </w:r>
-    </w:p>
-    <w:p>
-      <w:pPr>
-        <w:pStyle w:val="PreformattedText"/>
-        <w:rPr/>
-      </w:pPr>
-      <w:r>
-        <w:rPr/>
-      </w:r>
-    </w:p>
-    <w:p>
-      <w:pPr>
-        <w:pStyle w:val="PreformattedText"/>
-        <w:rPr/>
-      </w:pPr>
-      <w:r>
-        <w:rPr/>
-      </w:r>
-    </w:p>
-    <w:p>
-      <w:pPr>
-        <w:pStyle w:val="PreformattedText"/>
-        <w:rPr/>
-      </w:pPr>
-      <w:r>
-        <w:rPr/>
-      </w:r>
-    </w:p>
-    <w:p>
-      <w:pPr>
-        <w:pStyle w:val="PreformattedText"/>
-        <w:rPr/>
-      </w:pPr>
-      <w:r>
-        <w:rPr/>
-      </w:r>
-    </w:p>
-    <w:p>
-      <w:pPr>
-        <w:pStyle w:val="PreformattedText"/>
-        <w:rPr>
-          <w:rFonts w:ascii="moz-fixed" w:hAnsi="moz-fixed"/>
-          <w:sz w:val="9"/>
-          <w:lang w:val="en-AU"/>
-        </w:rPr>
-      </w:pPr>
-      <w:r>
-        <w:rPr>
-          <w:rFonts w:ascii="moz-fixed" w:hAnsi="moz-fixed"/>
-          <w:sz w:val="9"/>
-          <w:lang w:val="en-AU"/>
-        </w:rPr>
-        <w:t>Reviewer #2: Development of the VTUF-3D v1.0 urban micro-climate model to support assessments of urban vegetation influences on HTC</w:t>
-      </w:r>
-    </w:p>
-    <w:p>
-      <w:pPr>
-        <w:pStyle w:val="PreformattedText"/>
-        <w:rPr>
-          <w:rFonts w:ascii="moz-fixed" w:hAnsi="moz-fixed"/>
-          <w:sz w:val="9"/>
-          <w:lang w:val="en-AU"/>
-        </w:rPr>
-      </w:pPr>
-      <w:r>
-        <w:rPr>
-          <w:rFonts w:ascii="moz-fixed" w:hAnsi="moz-fixed"/>
-          <w:sz w:val="9"/>
-          <w:lang w:val="en-AU"/>
-        </w:rPr>
-        <w:t>Nice et al.</w:t>
-      </w:r>
-    </w:p>
-    <w:p>
-      <w:pPr>
-        <w:pStyle w:val="PreformattedText"/>
-        <w:rPr/>
-      </w:pPr>
-      <w:r>
-        <w:rPr/>
-      </w:r>
-    </w:p>
-    <w:p>
-      <w:pPr>
-        <w:pStyle w:val="PreformattedText"/>
-        <w:rPr/>
-      </w:pPr>
-      <w:r>
-        <w:rPr/>
-      </w:r>
-    </w:p>
-    <w:p>
-      <w:pPr>
-        <w:pStyle w:val="PreformattedText"/>
-        <w:rPr>
-          <w:rFonts w:ascii="moz-fixed" w:hAnsi="moz-fixed"/>
-          <w:sz w:val="9"/>
-          <w:lang w:val="en-AU"/>
-        </w:rPr>
-      </w:pPr>
-      <w:r>
-        <w:rPr>
-          <w:rFonts w:ascii="moz-fixed" w:hAnsi="moz-fixed"/>
-          <w:sz w:val="9"/>
-          <w:lang w:val="en-AU"/>
-        </w:rPr>
-        <w:t>The authors further develop an established microscale urban climate model to include trees, vegetation and fair weather hydrology, for the purposes of detailed examination of effects of vegetation and water implementations in street canyons on microclimate and thermal comfort. Overall, this is a very detailed and careful work. Nevertheless, a few key details appear to be missing in the model description, particularly with respect to the vegetation treatment. As well, the model evaluation is performed at a different scale from the intended use of the model. Provided the main comments are sufficiently addressed, this work deserved to be published.</w:t>
-      </w:r>
-    </w:p>
-    <w:p>
-      <w:pPr>
-        <w:pStyle w:val="PreformattedText"/>
-        <w:rPr/>
-      </w:pPr>
-      <w:r>
-        <w:rPr/>
-      </w:r>
-    </w:p>
-    <w:p>
-      <w:pPr>
-        <w:pStyle w:val="PreformattedText"/>
-        <w:rPr/>
-      </w:pPr>
-      <w:r>
-        <w:rPr/>
-      </w:r>
-    </w:p>
-    <w:p>
-      <w:pPr>
-        <w:pStyle w:val="PreformattedText"/>
-        <w:rPr>
-          <w:rFonts w:ascii="moz-fixed" w:hAnsi="moz-fixed"/>
-          <w:sz w:val="9"/>
-          <w:lang w:val="en-AU"/>
-        </w:rPr>
-      </w:pPr>
-      <w:r>
-        <w:rPr>
-          <w:rFonts w:ascii="moz-fixed" w:hAnsi="moz-fixed"/>
-          <w:sz w:val="9"/>
-          <w:lang w:val="en-AU"/>
-        </w:rPr>
-        <w:t>General questions/comments</w:t>
-      </w:r>
-    </w:p>
-    <w:p>
-      <w:pPr>
-        <w:pStyle w:val="PreformattedText"/>
-        <w:rPr/>
-      </w:pPr>
-      <w:r>
-        <w:rPr/>
-      </w:r>
-    </w:p>
-    <w:p>
-      <w:pPr>
-        <w:pStyle w:val="PreformattedText"/>
-        <w:rPr>
-          <w:rFonts w:ascii="moz-fixed" w:hAnsi="moz-fixed"/>
-          <w:sz w:val="9"/>
-          <w:lang w:val="en-AU"/>
-        </w:rPr>
-      </w:pPr>
-      <w:r>
-        <w:rPr>
-          <w:rFonts w:ascii="moz-fixed" w:hAnsi="moz-fixed"/>
-          <w:sz w:val="9"/>
-          <w:lang w:val="en-AU"/>
-        </w:rPr>
-        <w:t>Do trees shade surrounding surfaces via these stacks of blocks depicted in Fig. 1 (e.g., ignoring tree shape, which is represented in MAESPA?). Can trees shade building roofs? What happens to radiation scattered/reflected by trees? Do trees intercept longwave/reflected shortwave radiation between building surfaces? Please clarify in the text.</w:t>
-      </w:r>
-    </w:p>
-    <w:p>
-      <w:pPr>
-        <w:pStyle w:val="PreformattedText"/>
-        <w:rPr/>
-      </w:pPr>
-      <w:r>
-        <w:rPr/>
-      </w:r>
-    </w:p>
-    <w:p>
-      <w:pPr>
-        <w:pStyle w:val="PreformattedText"/>
-        <w:rPr>
-          <w:rFonts w:ascii="moz-fixed" w:hAnsi="moz-fixed"/>
-          <w:sz w:val="9"/>
-          <w:lang w:val="en-AU"/>
-        </w:rPr>
-      </w:pPr>
-      <w:r>
-        <w:rPr>
-          <w:rFonts w:ascii="moz-fixed" w:hAnsi="moz-fixed"/>
-          <w:sz w:val="9"/>
-          <w:lang w:val="en-AU"/>
-        </w:rPr>
-        <w:t>How interactive are the two models in time? Do they interact each timestep? Please clarify further in the text.</w:t>
-      </w:r>
-    </w:p>
-    <w:p>
-      <w:pPr>
-        <w:pStyle w:val="PreformattedText"/>
-        <w:rPr/>
-      </w:pPr>
-      <w:r>
-        <w:rPr/>
-      </w:r>
-    </w:p>
-    <w:p>
-      <w:pPr>
-        <w:pStyle w:val="PreformattedText"/>
-        <w:rPr>
-          <w:rFonts w:ascii="moz-fixed" w:hAnsi="moz-fixed"/>
-          <w:strike/>
-          <w:sz w:val="9"/>
-          <w:lang w:val="en-AU"/>
-        </w:rPr>
-      </w:pPr>
-      <w:r>
-        <w:rPr>
-          <w:rFonts w:ascii="moz-fixed" w:hAnsi="moz-fixed"/>
-          <w:strike/>
-          <w:sz w:val="9"/>
-          <w:lang w:val="en-AU"/>
-        </w:rPr>
-        <w:t>Ultimately, is energy conserved in both models (VTUF-3D and MAESPA)? This is a common basic test of any model with energy flows/storage, and should be one of the first tests performed in a model evaluation; it should be mentioned if you have performed one, and performed if you have not. There is some casue for concern here I think because some energy balance terms are computed differently in the two models.</w:t>
-      </w:r>
-    </w:p>
-    <w:p>
-      <w:pPr>
-        <w:pStyle w:val="PreformattedText"/>
-        <w:rPr>
-          <w:rFonts w:ascii="moz-fixed" w:hAnsi="moz-fixed"/>
-          <w:b/>
+          <w:sz w:val="9"/>
+          <w:lang w:val="en-AU"/>
+        </w:rPr>
+      </w:pPr>
+      <w:r>
+        <w:rPr>
+          <w:rFonts w:ascii="moz-fixed" w:hAnsi="moz-fixed"/>
           <w:b/>
           <w:bCs/>
           <w:sz w:val="9"/>
           <w:lang w:val="en-AU"/>
         </w:rPr>
-      </w:pPr>
-      <w:r>
-        <w:rPr>
-          <w:rFonts w:ascii="moz-fixed" w:hAnsi="moz-fixed"/>
+        <w:t>Added clarification, scattered radiation is currently not distributed in VTUF-3D.</w:t>
+      </w:r>
+    </w:p>
+    <w:p>
+      <w:pPr>
+        <w:pStyle w:val="PreformattedText"/>
+        <w:rPr/>
+      </w:pPr>
+      <w:r>
+        <w:rPr/>
+      </w:r>
+    </w:p>
+    <w:p>
+      <w:pPr>
+        <w:pStyle w:val="PreformattedText"/>
+        <w:rPr>
+          <w:rFonts w:ascii="moz-fixed" w:hAnsi="moz-fixed"/>
+          <w:strike/>
+          <w:sz w:val="9"/>
+          <w:lang w:val="en-AU"/>
+        </w:rPr>
+      </w:pPr>
+      <w:r>
+        <w:rPr>
+          <w:rFonts w:ascii="moz-fixed" w:hAnsi="moz-fixed"/>
+          <w:strike/>
+          <w:sz w:val="9"/>
+          <w:lang w:val="en-AU"/>
+        </w:rPr>
+        <w:t>P6L41: "thought" seems wrong</w:t>
+      </w:r>
+    </w:p>
+    <w:p>
+      <w:pPr>
+        <w:pStyle w:val="PreformattedText"/>
+        <w:rPr/>
+      </w:pPr>
+      <w:r>
+        <w:rPr/>
+      </w:r>
+    </w:p>
+    <w:p>
+      <w:pPr>
+        <w:pStyle w:val="PreformattedText"/>
+        <w:rPr>
+          <w:rFonts w:ascii="moz-fixed" w:hAnsi="moz-fixed"/>
+          <w:strike/>
+          <w:sz w:val="9"/>
+          <w:lang w:val="en-AU"/>
+        </w:rPr>
+      </w:pPr>
+      <w:r>
+        <w:rPr>
+          <w:rFonts w:ascii="moz-fixed" w:hAnsi="moz-fixed"/>
+          <w:strike/>
+          <w:sz w:val="9"/>
+          <w:lang w:val="en-AU"/>
+        </w:rPr>
+        <w:t>P7L43: Change to "suitably"</w:t>
+      </w:r>
+    </w:p>
+    <w:p>
+      <w:pPr>
+        <w:pStyle w:val="PreformattedText"/>
+        <w:rPr/>
+      </w:pPr>
+      <w:r>
+        <w:rPr/>
+      </w:r>
+    </w:p>
+    <w:p>
+      <w:pPr>
+        <w:pStyle w:val="PreformattedText"/>
+        <w:rPr>
+          <w:rFonts w:ascii="moz-fixed" w:hAnsi="moz-fixed"/>
+          <w:strike/>
+          <w:sz w:val="9"/>
+          <w:lang w:val="en-AU"/>
+        </w:rPr>
+      </w:pPr>
+      <w:r>
+        <w:rPr>
+          <w:rFonts w:ascii="moz-fixed" w:hAnsi="moz-fixed"/>
+          <w:strike/>
+          <w:sz w:val="9"/>
+          <w:lang w:val="en-AU"/>
+        </w:rPr>
+        <w:t>P8L32: "iterative converging Tcan…"? Please clarify.</w:t>
+      </w:r>
+    </w:p>
+    <w:p>
+      <w:pPr>
+        <w:pStyle w:val="PreformattedText"/>
+        <w:rPr>
+          <w:rFonts w:ascii="moz-fixed" w:hAnsi="moz-fixed"/>
+          <w:b/>
           <w:b/>
           <w:bCs/>
           <w:sz w:val="9"/>
           <w:lang w:val="en-AU"/>
         </w:rPr>
-        <w:t>Yes, this test was performed, but not presented. Added “</w:t>
-      </w:r>
+      </w:pPr>
       <w:r>
         <w:rPr>
           <w:rFonts w:ascii="moz-fixed" w:hAnsi="moz-fixed"/>
@@ -2705,7 +3064,7 @@
           <w:sz w:val="9"/>
           <w:lang w:val="en-AU"/>
         </w:rPr>
-        <w:t>tests were performed (not presented here) and found the model conserved energy despite different sources of modelled fluxes.</w:t>
+        <w:t xml:space="preserve">Simplified. Replace Tconv with Tcan. </w:t>
       </w:r>
       <w:r>
         <w:rPr>
@@ -2713,704 +3072,631 @@
           <w:b/>
           <w:bCs/>
           <w:sz w:val="9"/>
-          <w:lang w:val="en-AU"/>
-        </w:rPr>
-        <w:t xml:space="preserve">” </w:t>
-      </w:r>
-    </w:p>
-    <w:p>
-      <w:pPr>
-        <w:pStyle w:val="PreformattedText"/>
-        <w:rPr/>
-      </w:pPr>
-      <w:r>
-        <w:rPr/>
-      </w:r>
-    </w:p>
-    <w:p>
-      <w:pPr>
-        <w:pStyle w:val="PreformattedText"/>
-        <w:rPr>
-          <w:rFonts w:ascii="moz-fixed" w:hAnsi="moz-fixed"/>
-          <w:sz w:val="9"/>
-          <w:lang w:val="en-AU"/>
-        </w:rPr>
-      </w:pPr>
-      <w:r>
-        <w:rPr>
-          <w:rFonts w:ascii="moz-fixed" w:hAnsi="moz-fixed"/>
-          <w:sz w:val="9"/>
-          <w:lang w:val="en-AU"/>
-        </w:rPr>
-        <w:t>Evaluation of VTUF-3D is performed against local-scale fluxes (overall surface-atmosphere exchange), whereas the model is clearly designed to represent detailed microclimates in street canyons (and associated thermal comfort). How does this overall evaluation yield confidence in the model at the microscale/street canyon scale? The calculation of thermal comfort indices is never evaluated, for example, or surface temperatures in the canopy. Please comment in the text why this dataset is chosen, and is possible test against a dataset at the desired scale of application. [I now notice that this is addressed in the conclusions. Please include this context at the start of the evaluation section. I also suggest that the UTCI treatment in Sect. 2.5 is removed and instead introduced in the subsequent article where UTCI is evaluated.]</w:t>
-      </w:r>
-    </w:p>
-    <w:p>
-      <w:pPr>
-        <w:pStyle w:val="PreformattedText"/>
-        <w:rPr/>
-      </w:pPr>
-      <w:r>
-        <w:rPr/>
-      </w:r>
-    </w:p>
-    <w:p>
-      <w:pPr>
-        <w:pStyle w:val="PreformattedText"/>
-        <w:rPr>
-          <w:rFonts w:ascii="moz-fixed" w:hAnsi="moz-fixed"/>
-          <w:strike/>
-          <w:sz w:val="9"/>
-          <w:lang w:val="en-AU"/>
-        </w:rPr>
-      </w:pPr>
-      <w:r>
-        <w:rPr>
-          <w:rFonts w:ascii="moz-fixed" w:hAnsi="moz-fixed"/>
-          <w:strike/>
-          <w:sz w:val="9"/>
-          <w:lang w:val="en-AU"/>
-        </w:rPr>
-        <w:t>In general, the Mean Absolute Error (MAE) is recommended over the RMSE. See Willmott et al. (2009). I suggest calculation of MAE instead of RMSE.</w:t>
-      </w:r>
-    </w:p>
-    <w:p>
-      <w:pPr>
-        <w:pStyle w:val="PreformattedText"/>
-        <w:rPr>
-          <w:rFonts w:ascii="moz-fixed" w:hAnsi="moz-fixed"/>
-          <w:b/>
+          <w:u w:val="double"/>
+          <w:lang w:val="en-AU"/>
+        </w:rPr>
+        <w:t>Iterative</w:t>
+      </w:r>
+      <w:r>
+        <w:rPr>
+          <w:rFonts w:ascii="moz-fixed" w:hAnsi="moz-fixed"/>
           <w:b/>
           <w:bCs/>
           <w:sz w:val="9"/>
           <w:lang w:val="en-AU"/>
         </w:rPr>
-      </w:pPr>
-      <w:r>
-        <w:rPr>
-          <w:rFonts w:ascii="moz-fixed" w:hAnsi="moz-fixed"/>
+        <w:t xml:space="preserve"> converging method to calculate Tsfc then Tcan is fully contained in original TUF-3D model, so is not necessary to detail in this article.</w:t>
+      </w:r>
+    </w:p>
+    <w:p>
+      <w:pPr>
+        <w:pStyle w:val="PreformattedText"/>
+        <w:rPr/>
+      </w:pPr>
+      <w:r>
+        <w:rPr/>
+      </w:r>
+    </w:p>
+    <w:p>
+      <w:pPr>
+        <w:pStyle w:val="PreformattedText"/>
+        <w:rPr>
+          <w:rFonts w:ascii="moz-fixed" w:hAnsi="moz-fixed"/>
+          <w:sz w:val="9"/>
+          <w:lang w:val="en-AU"/>
+        </w:rPr>
+      </w:pPr>
+      <w:r>
+        <w:rPr>
+          <w:rFonts w:ascii="moz-fixed" w:hAnsi="moz-fixed"/>
+          <w:sz w:val="9"/>
+          <w:lang w:val="en-AU"/>
+        </w:rPr>
+        <w:t>Eq. 8: Does this yield the same heat flux from vegetation as is calculated by MAESPA? If not, please justify your approach.</w:t>
+      </w:r>
+    </w:p>
+    <w:p>
+      <w:pPr>
+        <w:pStyle w:val="PreformattedText"/>
+        <w:rPr/>
+      </w:pPr>
+      <w:r>
+        <w:rPr/>
+      </w:r>
+    </w:p>
+    <w:p>
+      <w:pPr>
+        <w:pStyle w:val="PreformattedText"/>
+        <w:rPr>
+          <w:rFonts w:ascii="moz-fixed" w:hAnsi="moz-fixed"/>
+          <w:sz w:val="9"/>
+          <w:lang w:val="en-AU"/>
+        </w:rPr>
+      </w:pPr>
+      <w:r>
+        <w:rPr>
+          <w:rFonts w:ascii="moz-fixed" w:hAnsi="moz-fixed"/>
+          <w:sz w:val="9"/>
+          <w:lang w:val="en-AU"/>
+        </w:rPr>
+        <w:t>Eq. 10: The "2/Tm" portion of the equation does not fit. The storage at street surface should not depend on the temperature of the deepest layer, but should instead be a thickness such that you have a gradient dT/dz. The "2" is unclear. Please check/correct/explain further.</w:t>
+      </w:r>
+    </w:p>
+    <w:p>
+      <w:pPr>
+        <w:pStyle w:val="PreformattedText"/>
+        <w:rPr/>
+      </w:pPr>
+      <w:r>
+        <w:rPr/>
+      </w:r>
+    </w:p>
+    <w:p>
+      <w:pPr>
+        <w:pStyle w:val="PreformattedText"/>
+        <w:rPr>
+          <w:rFonts w:ascii="moz-fixed" w:hAnsi="moz-fixed"/>
+          <w:sz w:val="9"/>
+          <w:lang w:val="en-AU"/>
+        </w:rPr>
+      </w:pPr>
+      <w:r>
+        <w:rPr>
+          <w:rFonts w:ascii="moz-fixed" w:hAnsi="moz-fixed"/>
+          <w:sz w:val="9"/>
+          <w:lang w:val="en-AU"/>
+        </w:rPr>
+        <w:t>Eq. 11: Third term on RHS seems incorrect. Why A/4 and not A/2? Surely half of the sphere is illuminated. Please check. Secondly, presumably the exposure of a pedestrian in the canyon will differ from the surfaces themselves, and this deserves a contextual comment in the text. Furthermore, Tmrt usually involves a weighting by the direction of the incoming radiation (see VDI guidelines/Rayman articles by Matzarakis). If this is not included, it should be acknowledged in the text.</w:t>
+      </w:r>
+    </w:p>
+    <w:p>
+      <w:pPr>
+        <w:pStyle w:val="PreformattedText"/>
+        <w:rPr/>
+      </w:pPr>
+      <w:r>
+        <w:rPr/>
+      </w:r>
+    </w:p>
+    <w:p>
+      <w:pPr>
+        <w:pStyle w:val="PreformattedText"/>
+        <w:rPr>
+          <w:rFonts w:ascii="moz-fixed" w:hAnsi="moz-fixed"/>
+          <w:strike/>
+          <w:sz w:val="9"/>
+          <w:lang w:val="en-AU"/>
+        </w:rPr>
+      </w:pPr>
+      <w:r>
+        <w:rPr>
+          <w:rFonts w:ascii="moz-fixed" w:hAnsi="moz-fixed"/>
+          <w:strike/>
+          <w:sz w:val="9"/>
+          <w:lang w:val="en-AU"/>
+        </w:rPr>
+        <w:t>P10L52-P11L8: This section seems unnecessarily wordy and is not exceptionally clear. I recommend rewriting it and focusing on the essentials.</w:t>
+      </w:r>
+    </w:p>
+    <w:p>
+      <w:pPr>
+        <w:pStyle w:val="PreformattedText"/>
+        <w:rPr>
+          <w:rFonts w:ascii="moz-fixed" w:hAnsi="moz-fixed"/>
+          <w:b/>
           <w:b/>
           <w:bCs/>
           <w:sz w:val="9"/>
           <w:lang w:val="en-AU"/>
         </w:rPr>
-        <w:t>Added calculations of MBE (instead of MAE) in order to compare to Best &amp; Grimmond (2012) who uses RMSE and MBE.</w:t>
-      </w:r>
-    </w:p>
-    <w:p>
-      <w:pPr>
-        <w:pStyle w:val="PreformattedText"/>
-        <w:rPr/>
-      </w:pPr>
-      <w:r>
-        <w:rPr/>
-      </w:r>
-    </w:p>
-    <w:p>
-      <w:pPr>
-        <w:pStyle w:val="PreformattedText"/>
-        <w:rPr>
-          <w:rFonts w:ascii="moz-fixed" w:hAnsi="moz-fixed"/>
-          <w:sz w:val="9"/>
-          <w:lang w:val="en-AU"/>
-        </w:rPr>
-      </w:pPr>
-      <w:r>
-        <w:rPr>
-          <w:rFonts w:ascii="moz-fixed" w:hAnsi="moz-fixed"/>
-          <w:sz w:val="9"/>
-          <w:lang w:val="en-AU"/>
-        </w:rPr>
-        <w:t>The writing is a bit wordy and could be simplified in many locations.</w:t>
-      </w:r>
-    </w:p>
-    <w:p>
-      <w:pPr>
-        <w:pStyle w:val="PreformattedText"/>
-        <w:rPr/>
-      </w:pPr>
-      <w:r>
-        <w:rPr/>
-      </w:r>
-    </w:p>
-    <w:p>
-      <w:pPr>
-        <w:pStyle w:val="PreformattedText"/>
-        <w:rPr>
-          <w:rFonts w:ascii="moz-fixed" w:hAnsi="moz-fixed"/>
-          <w:strike/>
-          <w:sz w:val="9"/>
-          <w:lang w:val="en-AU"/>
-        </w:rPr>
-      </w:pPr>
-      <w:r>
-        <w:rPr>
-          <w:rFonts w:ascii="moz-fixed" w:hAnsi="moz-fixed"/>
-          <w:strike/>
-          <w:sz w:val="9"/>
-          <w:lang w:val="en-AU"/>
-        </w:rPr>
-        <w:t>Title: HTC -&gt; human thermal comfort</w:t>
-      </w:r>
-    </w:p>
-    <w:p>
-      <w:pPr>
-        <w:pStyle w:val="PreformattedText"/>
-        <w:rPr/>
-      </w:pPr>
-      <w:r>
-        <w:rPr/>
-      </w:r>
-    </w:p>
-    <w:p>
-      <w:pPr>
-        <w:pStyle w:val="PreformattedText"/>
-        <w:rPr/>
-      </w:pPr>
-      <w:r>
-        <w:rPr/>
-      </w:r>
-    </w:p>
-    <w:p>
-      <w:pPr>
-        <w:pStyle w:val="PreformattedText"/>
-        <w:rPr>
-          <w:rFonts w:ascii="moz-fixed" w:hAnsi="moz-fixed"/>
-          <w:sz w:val="9"/>
-          <w:lang w:val="en-AU"/>
-        </w:rPr>
-      </w:pPr>
-      <w:r>
-        <w:rPr>
-          <w:rFonts w:ascii="moz-fixed" w:hAnsi="moz-fixed"/>
-          <w:sz w:val="9"/>
-          <w:lang w:val="en-AU"/>
-        </w:rPr>
-        <w:t>Line by line comments</w:t>
-      </w:r>
-    </w:p>
-    <w:p>
-      <w:pPr>
-        <w:pStyle w:val="PreformattedText"/>
-        <w:rPr/>
-      </w:pPr>
-      <w:r>
-        <w:rPr/>
-      </w:r>
-    </w:p>
-    <w:p>
-      <w:pPr>
-        <w:pStyle w:val="PreformattedText"/>
-        <w:rPr>
-          <w:rFonts w:ascii="moz-fixed" w:hAnsi="moz-fixed"/>
-          <w:strike/>
-          <w:sz w:val="9"/>
-          <w:lang w:val="en-AU"/>
-        </w:rPr>
-      </w:pPr>
-      <w:r>
-        <w:rPr>
-          <w:rFonts w:ascii="moz-fixed" w:hAnsi="moz-fixed"/>
-          <w:strike/>
-          <w:sz w:val="9"/>
-          <w:lang w:val="en-AU"/>
-        </w:rPr>
-        <w:t>P5L36-37: This sentence is unclear - 'matched'? The analytical equations are for what? View factors?</w:t>
-      </w:r>
-      <w:r>
-        <w:rPr>
-          <w:rFonts w:ascii="moz-fixed" w:hAnsi="moz-fixed"/>
-          <w:strike w:val="false"/>
-          <w:dstrike w:val="false"/>
-          <w:sz w:val="9"/>
-          <w:lang w:val="en-AU"/>
-        </w:rPr>
-        <w:t xml:space="preserve">  </w:t>
-      </w:r>
-    </w:p>
-    <w:p>
-      <w:pPr>
-        <w:pStyle w:val="PreformattedText"/>
-        <w:rPr>
-          <w:rFonts w:ascii="moz-fixed" w:hAnsi="moz-fixed"/>
-          <w:b/>
+      </w:pPr>
+      <w:r>
+        <w:rPr>
+          <w:rFonts w:ascii="moz-fixed" w:hAnsi="moz-fixed"/>
           <w:b/>
           <w:bCs/>
-          <w:strike/>
-          <w:sz w:val="9"/>
-          <w:lang w:val="en-AU"/>
-        </w:rPr>
-      </w:pPr>
-      <w:r>
-        <w:rPr>
-          <w:rFonts w:ascii="moz-fixed" w:hAnsi="moz-fixed"/>
+          <w:sz w:val="9"/>
+          <w:lang w:val="en-AU"/>
+        </w:rPr>
+        <w:t>Rewrote the paragraph to clarify the important points.</w:t>
+      </w:r>
+    </w:p>
+    <w:p>
+      <w:pPr>
+        <w:pStyle w:val="PreformattedText"/>
+        <w:rPr/>
+      </w:pPr>
+      <w:r>
+        <w:rPr/>
+      </w:r>
+    </w:p>
+    <w:p>
+      <w:pPr>
+        <w:pStyle w:val="PreformattedText"/>
+        <w:rPr>
+          <w:rFonts w:ascii="moz-fixed" w:hAnsi="moz-fixed"/>
+          <w:sz w:val="9"/>
+          <w:lang w:val="en-AU"/>
+        </w:rPr>
+      </w:pPr>
+      <w:r>
+        <w:rPr>
+          <w:rFonts w:ascii="moz-fixed" w:hAnsi="moz-fixed"/>
+          <w:strike/>
+          <w:sz w:val="9"/>
+          <w:lang w:val="en-AU"/>
+        </w:rPr>
+        <w:t>Fig. 3: Does vegetation/trees affect exchange between building surfaces? Please clarify. Also, text in Fig. 3d is too small</w:t>
+      </w:r>
+      <w:r>
+        <w:rPr>
+          <w:rFonts w:ascii="moz-fixed" w:hAnsi="moz-fixed"/>
+          <w:sz w:val="9"/>
+          <w:lang w:val="en-AU"/>
+        </w:rPr>
+        <w:t>.</w:t>
+      </w:r>
+    </w:p>
+    <w:p>
+      <w:pPr>
+        <w:pStyle w:val="PreformattedText"/>
+        <w:rPr>
+          <w:rFonts w:ascii="moz-fixed" w:hAnsi="moz-fixed"/>
+          <w:b/>
           <w:b/>
           <w:bCs/>
-          <w:strike w:val="false"/>
-          <w:dstrike w:val="false"/>
-          <w:sz w:val="9"/>
-          <w:lang w:val="en-AU"/>
-        </w:rPr>
-        <w:t>Simplified description in the text, as this functionality exists in the original TUF-3D model.</w:t>
-      </w:r>
-    </w:p>
-    <w:p>
-      <w:pPr>
-        <w:pStyle w:val="PreformattedText"/>
-        <w:rPr/>
-      </w:pPr>
-      <w:r>
-        <w:rPr/>
-      </w:r>
-    </w:p>
-    <w:p>
-      <w:pPr>
-        <w:pStyle w:val="PreformattedText"/>
-        <w:rPr>
-          <w:rFonts w:ascii="moz-fixed" w:hAnsi="moz-fixed"/>
-          <w:strike/>
-          <w:sz w:val="9"/>
-          <w:lang w:val="en-AU"/>
-        </w:rPr>
-      </w:pPr>
-      <w:r>
-        <w:rPr>
-          <w:rFonts w:ascii="moz-fixed" w:hAnsi="moz-fixed"/>
-          <w:strike/>
-          <w:sz w:val="9"/>
-          <w:lang w:val="en-AU"/>
-        </w:rPr>
-        <w:t>P5L45-46: What happens to the radiation scattered by the tree? Does it impinge on other surfaces surrounding the tree?</w:t>
-      </w:r>
-    </w:p>
-    <w:p>
-      <w:pPr>
-        <w:pStyle w:val="PreformattedText"/>
-        <w:rPr>
-          <w:rFonts w:ascii="moz-fixed" w:hAnsi="moz-fixed"/>
-          <w:b/>
+          <w:sz w:val="9"/>
+          <w:lang w:val="en-AU"/>
+        </w:rPr>
+      </w:pPr>
+      <w:r>
+        <w:rPr>
+          <w:rFonts w:ascii="moz-fixed" w:hAnsi="moz-fixed"/>
           <w:b/>
           <w:bCs/>
           <w:sz w:val="9"/>
           <w:lang w:val="en-AU"/>
         </w:rPr>
-      </w:pPr>
-      <w:r>
-        <w:rPr>
-          <w:rFonts w:ascii="moz-fixed" w:hAnsi="moz-fixed"/>
+        <w:t>Increased font sizes.</w:t>
+      </w:r>
+    </w:p>
+    <w:p>
+      <w:pPr>
+        <w:pStyle w:val="PreformattedText"/>
+        <w:rPr/>
+      </w:pPr>
+      <w:r>
+        <w:rPr/>
+      </w:r>
+    </w:p>
+    <w:p>
+      <w:pPr>
+        <w:pStyle w:val="PreformattedText"/>
+        <w:rPr>
+          <w:rFonts w:ascii="moz-fixed" w:hAnsi="moz-fixed"/>
+          <w:strike/>
+          <w:sz w:val="9"/>
+          <w:u w:val="none"/>
+          <w:lang w:val="en-AU"/>
+        </w:rPr>
+      </w:pPr>
+      <w:r>
+        <w:rPr>
+          <w:rFonts w:ascii="moz-fixed" w:hAnsi="moz-fixed"/>
+          <w:strike/>
+          <w:sz w:val="9"/>
+          <w:u w:val="none"/>
+          <w:lang w:val="en-AU"/>
+        </w:rPr>
+        <w:t>P11L12: "...in the initial ray tracing…"</w:t>
+      </w:r>
+    </w:p>
+    <w:p>
+      <w:pPr>
+        <w:pStyle w:val="PreformattedText"/>
+        <w:rPr/>
+      </w:pPr>
+      <w:r>
+        <w:rPr/>
+      </w:r>
+    </w:p>
+    <w:p>
+      <w:pPr>
+        <w:pStyle w:val="PreformattedText"/>
+        <w:rPr>
+          <w:rFonts w:ascii="moz-fixed" w:hAnsi="moz-fixed"/>
+          <w:strike/>
+          <w:sz w:val="9"/>
+          <w:lang w:val="en-AU"/>
+        </w:rPr>
+      </w:pPr>
+      <w:r>
+        <w:rPr>
+          <w:rFonts w:ascii="moz-fixed" w:hAnsi="moz-fixed"/>
+          <w:strike/>
+          <w:sz w:val="9"/>
+          <w:lang w:val="en-AU"/>
+        </w:rPr>
+        <w:t>P11L11-16: What about vegetation effects on radiation exchange between building/road surfaces?</w:t>
+      </w:r>
+    </w:p>
+    <w:p>
+      <w:pPr>
+        <w:pStyle w:val="PreformattedText"/>
+        <w:rPr>
+          <w:rFonts w:ascii="moz-fixed" w:hAnsi="moz-fixed"/>
+          <w:b/>
           <w:b/>
           <w:bCs/>
           <w:sz w:val="9"/>
           <w:lang w:val="en-AU"/>
         </w:rPr>
-        <w:t>Added clarification, scattered radiation is currently not distributed in VTUF-3D.</w:t>
-      </w:r>
-    </w:p>
-    <w:p>
-      <w:pPr>
-        <w:pStyle w:val="PreformattedText"/>
-        <w:rPr/>
-      </w:pPr>
-      <w:r>
-        <w:rPr/>
-      </w:r>
-    </w:p>
-    <w:p>
-      <w:pPr>
-        <w:pStyle w:val="PreformattedText"/>
-        <w:rPr>
-          <w:rFonts w:ascii="moz-fixed" w:hAnsi="moz-fixed"/>
-          <w:strike/>
-          <w:sz w:val="9"/>
-          <w:lang w:val="en-AU"/>
-        </w:rPr>
-      </w:pPr>
-      <w:r>
-        <w:rPr>
-          <w:rFonts w:ascii="moz-fixed" w:hAnsi="moz-fixed"/>
-          <w:strike/>
-          <w:sz w:val="9"/>
-          <w:lang w:val="en-AU"/>
-        </w:rPr>
-        <w:t>P6L41: "thought" seems wrong</w:t>
-      </w:r>
-    </w:p>
-    <w:p>
-      <w:pPr>
-        <w:pStyle w:val="PreformattedText"/>
-        <w:rPr/>
-      </w:pPr>
-      <w:r>
-        <w:rPr/>
-      </w:r>
-    </w:p>
-    <w:p>
-      <w:pPr>
-        <w:pStyle w:val="PreformattedText"/>
-        <w:rPr>
-          <w:rFonts w:ascii="moz-fixed" w:hAnsi="moz-fixed"/>
-          <w:strike/>
-          <w:sz w:val="9"/>
-          <w:lang w:val="en-AU"/>
-        </w:rPr>
-      </w:pPr>
-      <w:r>
-        <w:rPr>
-          <w:rFonts w:ascii="moz-fixed" w:hAnsi="moz-fixed"/>
-          <w:strike/>
-          <w:sz w:val="9"/>
-          <w:lang w:val="en-AU"/>
-        </w:rPr>
-        <w:t>P7L43: Change to "suitably"</w:t>
-      </w:r>
-    </w:p>
-    <w:p>
-      <w:pPr>
-        <w:pStyle w:val="PreformattedText"/>
-        <w:rPr/>
-      </w:pPr>
-      <w:r>
-        <w:rPr/>
-      </w:r>
-    </w:p>
-    <w:p>
-      <w:pPr>
-        <w:pStyle w:val="PreformattedText"/>
-        <w:rPr>
-          <w:rFonts w:ascii="moz-fixed" w:hAnsi="moz-fixed"/>
-          <w:strike/>
-          <w:sz w:val="9"/>
-          <w:lang w:val="en-AU"/>
-        </w:rPr>
-      </w:pPr>
-      <w:r>
-        <w:rPr>
-          <w:rFonts w:ascii="moz-fixed" w:hAnsi="moz-fixed"/>
-          <w:strike/>
-          <w:sz w:val="9"/>
-          <w:lang w:val="en-AU"/>
-        </w:rPr>
-        <w:t>P8L32: "iterative converging Tcan…"? Please clarify.</w:t>
-      </w:r>
-    </w:p>
-    <w:p>
-      <w:pPr>
-        <w:pStyle w:val="PreformattedText"/>
-        <w:rPr>
-          <w:rFonts w:ascii="moz-fixed" w:hAnsi="moz-fixed"/>
-          <w:b/>
+      </w:pPr>
+      <w:r>
+        <w:rPr>
+          <w:rFonts w:ascii="moz-fixed" w:hAnsi="moz-fixed"/>
           <w:b/>
           <w:bCs/>
           <w:sz w:val="9"/>
           <w:lang w:val="en-AU"/>
         </w:rPr>
-      </w:pPr>
-      <w:r>
-        <w:rPr>
-          <w:rFonts w:ascii="moz-fixed" w:hAnsi="moz-fixed"/>
+        <w:t>Added additional clarifications. Radiation exchanges proceed normally using TUF-3D methods if no vegetation is encountered. Otherwise, additional processing determines radiation exchanges between surfaces and intervening vegetation.</w:t>
+      </w:r>
+    </w:p>
+    <w:p>
+      <w:pPr>
+        <w:pStyle w:val="PreformattedText"/>
+        <w:rPr/>
+      </w:pPr>
+      <w:r>
+        <w:rPr/>
+      </w:r>
+    </w:p>
+    <w:p>
+      <w:pPr>
+        <w:pStyle w:val="PreformattedText"/>
+        <w:rPr>
+          <w:rFonts w:ascii="moz-fixed" w:hAnsi="moz-fixed"/>
+          <w:strike/>
+          <w:sz w:val="9"/>
+          <w:lang w:val="en-AU"/>
+        </w:rPr>
+      </w:pPr>
+      <w:r>
+        <w:rPr>
+          <w:rFonts w:ascii="moz-fixed" w:hAnsi="moz-fixed"/>
+          <w:strike/>
+          <w:sz w:val="9"/>
+          <w:lang w:val="en-AU"/>
+        </w:rPr>
+        <w:t>P11L27-29: This sentence needs clarification, particularly "zero to many surface interceptions".</w:t>
+      </w:r>
+    </w:p>
+    <w:p>
+      <w:pPr>
+        <w:pStyle w:val="PreformattedText"/>
+        <w:rPr>
+          <w:rFonts w:ascii="moz-fixed" w:hAnsi="moz-fixed"/>
+          <w:b/>
           <w:b/>
           <w:bCs/>
           <w:sz w:val="9"/>
           <w:lang w:val="en-AU"/>
         </w:rPr>
-        <w:t xml:space="preserve">Simplified. Replace Tconv with Tcan. </w:t>
-      </w:r>
+      </w:pPr>
       <w:r>
         <w:rPr>
           <w:rFonts w:ascii="moz-fixed" w:hAnsi="moz-fixed"/>
           <w:b/>
           <w:bCs/>
           <w:sz w:val="9"/>
-          <w:u w:val="double"/>
-          <w:lang w:val="en-AU"/>
-        </w:rPr>
-        <w:t>Iterative</w:t>
-      </w:r>
-      <w:r>
-        <w:rPr>
-          <w:rFonts w:ascii="moz-fixed" w:hAnsi="moz-fixed"/>
+          <w:lang w:val="en-AU"/>
+        </w:rPr>
+        <w:t>Yes, that was probably written as by a software engineer. The sentence wasn’t really necessary, took it out.</w:t>
+      </w:r>
+    </w:p>
+    <w:p>
+      <w:pPr>
+        <w:pStyle w:val="PreformattedText"/>
+        <w:rPr/>
+      </w:pPr>
+      <w:r>
+        <w:rPr/>
+      </w:r>
+    </w:p>
+    <w:p>
+      <w:pPr>
+        <w:pStyle w:val="PreformattedText"/>
+        <w:rPr>
+          <w:rFonts w:ascii="moz-fixed" w:hAnsi="moz-fixed"/>
+          <w:strike/>
+          <w:sz w:val="9"/>
+          <w:lang w:val="en-AU"/>
+        </w:rPr>
+      </w:pPr>
+      <w:r>
+        <w:rPr>
+          <w:rFonts w:ascii="moz-fixed" w:hAnsi="moz-fixed"/>
+          <w:strike/>
+          <w:sz w:val="9"/>
+          <w:lang w:val="en-AU"/>
+        </w:rPr>
+        <w:t>P11L32-33: Diffuse exposure will be affected by changes to the sky view (e.g. a tree beside a large building will receive much less diffuse). Is this accounted for? Please explain/justify in the text.</w:t>
+      </w:r>
+    </w:p>
+    <w:p>
+      <w:pPr>
+        <w:pStyle w:val="PreformattedText"/>
+        <w:rPr>
+          <w:rFonts w:ascii="moz-fixed" w:hAnsi="moz-fixed"/>
+          <w:b/>
           <w:b/>
           <w:bCs/>
           <w:sz w:val="9"/>
           <w:lang w:val="en-AU"/>
         </w:rPr>
-        <w:t xml:space="preserve"> converging method to calculate Tsfc then Tcan is fully contained in original TUF-3D model, so is not necessary to detail in this article.</w:t>
-      </w:r>
-    </w:p>
-    <w:p>
-      <w:pPr>
-        <w:pStyle w:val="PreformattedText"/>
-        <w:rPr/>
-      </w:pPr>
-      <w:r>
-        <w:rPr/>
-      </w:r>
-    </w:p>
-    <w:p>
-      <w:pPr>
-        <w:pStyle w:val="PreformattedText"/>
-        <w:rPr>
-          <w:rFonts w:ascii="moz-fixed" w:hAnsi="moz-fixed"/>
-          <w:sz w:val="9"/>
-          <w:lang w:val="en-AU"/>
-        </w:rPr>
-      </w:pPr>
-      <w:r>
-        <w:rPr>
-          <w:rFonts w:ascii="moz-fixed" w:hAnsi="moz-fixed"/>
-          <w:sz w:val="9"/>
-          <w:lang w:val="en-AU"/>
-        </w:rPr>
-        <w:t>Eq. 8: Does this yield the same heat flux from vegetation as is calculated by MAESPA? If not, please justify your approach.</w:t>
-      </w:r>
-    </w:p>
-    <w:p>
-      <w:pPr>
-        <w:pStyle w:val="PreformattedText"/>
-        <w:rPr/>
-      </w:pPr>
-      <w:r>
-        <w:rPr/>
-      </w:r>
-    </w:p>
-    <w:p>
-      <w:pPr>
-        <w:pStyle w:val="PreformattedText"/>
-        <w:rPr>
-          <w:rFonts w:ascii="moz-fixed" w:hAnsi="moz-fixed"/>
-          <w:sz w:val="9"/>
-          <w:lang w:val="en-AU"/>
-        </w:rPr>
-      </w:pPr>
-      <w:r>
-        <w:rPr>
-          <w:rFonts w:ascii="moz-fixed" w:hAnsi="moz-fixed"/>
-          <w:sz w:val="9"/>
-          <w:lang w:val="en-AU"/>
-        </w:rPr>
-        <w:t>Eq. 10: The "2/Tm" portion of the equation does not fit. The storage at street surface should not depend on the temperature of the deepest layer, but should instead be a thickness such that you have a gradient dT/dz. The "2" is unclear. Please check/correct/explain further.</w:t>
-      </w:r>
-    </w:p>
-    <w:p>
-      <w:pPr>
-        <w:pStyle w:val="PreformattedText"/>
-        <w:rPr/>
-      </w:pPr>
-      <w:r>
-        <w:rPr/>
-      </w:r>
-    </w:p>
-    <w:p>
-      <w:pPr>
-        <w:pStyle w:val="PreformattedText"/>
-        <w:rPr>
-          <w:rFonts w:ascii="moz-fixed" w:hAnsi="moz-fixed"/>
-          <w:sz w:val="9"/>
-          <w:lang w:val="en-AU"/>
-        </w:rPr>
-      </w:pPr>
-      <w:r>
-        <w:rPr>
-          <w:rFonts w:ascii="moz-fixed" w:hAnsi="moz-fixed"/>
-          <w:sz w:val="9"/>
-          <w:lang w:val="en-AU"/>
-        </w:rPr>
-        <w:t>Eq. 11: Third term on RHS seems incorrect. Why A/4 and not A/2? Surely half of the sphere is illuminated. Please check. Secondly, presumably the exposure of a pedestrian in the canyon will differ from the surfaces themselves, and this deserves a contextual comment in the text. Furthermore, Tmrt usually involves a weighting by the direction of the incoming radiation (see VDI guidelines/Rayman articles by Matzarakis). If this is not included, it should be acknowledged in the text.</w:t>
-      </w:r>
-    </w:p>
-    <w:p>
-      <w:pPr>
-        <w:pStyle w:val="PreformattedText"/>
-        <w:rPr/>
-      </w:pPr>
-      <w:r>
-        <w:rPr/>
-      </w:r>
-    </w:p>
-    <w:p>
-      <w:pPr>
-        <w:pStyle w:val="PreformattedText"/>
-        <w:rPr>
-          <w:rFonts w:ascii="moz-fixed" w:hAnsi="moz-fixed"/>
-          <w:strike/>
-          <w:sz w:val="9"/>
-          <w:lang w:val="en-AU"/>
-        </w:rPr>
-      </w:pPr>
-      <w:r>
-        <w:rPr>
-          <w:rFonts w:ascii="moz-fixed" w:hAnsi="moz-fixed"/>
-          <w:strike/>
-          <w:sz w:val="9"/>
-          <w:lang w:val="en-AU"/>
-        </w:rPr>
-        <w:t>P10L52-P11L8: This section seems unnecessarily wordy and is not exceptionally clear. I recommend rewriting it and focusing on the essentials.</w:t>
-      </w:r>
-    </w:p>
-    <w:p>
-      <w:pPr>
-        <w:pStyle w:val="PreformattedText"/>
-        <w:rPr>
-          <w:rFonts w:ascii="moz-fixed" w:hAnsi="moz-fixed"/>
-          <w:b/>
+      </w:pPr>
+      <w:r>
+        <w:rPr>
+          <w:rFonts w:ascii="moz-fixed" w:hAnsi="moz-fixed"/>
           <w:b/>
           <w:bCs/>
           <w:sz w:val="9"/>
           <w:lang w:val="en-AU"/>
         </w:rPr>
-      </w:pPr>
-      <w:r>
-        <w:rPr>
-          <w:rFonts w:ascii="moz-fixed" w:hAnsi="moz-fixed"/>
+        <w:t>No, with only two variations, there will be some variations that are not exactly captured. Added “However, these variations will not be able to exactly capture every variation, such as a reduction in diffuse shortwave due to a nearby building.”</w:t>
+      </w:r>
+    </w:p>
+    <w:p>
+      <w:pPr>
+        <w:pStyle w:val="PreformattedText"/>
+        <w:rPr/>
+      </w:pPr>
+      <w:r>
+        <w:rPr/>
+      </w:r>
+    </w:p>
+    <w:p>
+      <w:pPr>
+        <w:pStyle w:val="PreformattedText"/>
+        <w:rPr>
+          <w:rFonts w:ascii="moz-fixed" w:hAnsi="moz-fixed"/>
+          <w:strike/>
+          <w:sz w:val="9"/>
+          <w:lang w:val="en-AU"/>
+        </w:rPr>
+      </w:pPr>
+      <w:r>
+        <w:rPr>
+          <w:rFonts w:ascii="moz-fixed" w:hAnsi="moz-fixed"/>
+          <w:strike/>
+          <w:sz w:val="9"/>
+          <w:lang w:val="en-AU"/>
+        </w:rPr>
+        <w:t>P11L33-39: Please communicate this more clearly - I cannot understand what is happening.</w:t>
+      </w:r>
+    </w:p>
+    <w:p>
+      <w:pPr>
+        <w:pStyle w:val="PreformattedText"/>
+        <w:rPr>
+          <w:rFonts w:ascii="moz-fixed" w:hAnsi="moz-fixed"/>
+          <w:b/>
           <w:b/>
           <w:bCs/>
           <w:sz w:val="9"/>
           <w:lang w:val="en-AU"/>
         </w:rPr>
-        <w:t>Rewrote the paragraph to clarify the important points.</w:t>
-      </w:r>
-    </w:p>
-    <w:p>
-      <w:pPr>
-        <w:pStyle w:val="PreformattedText"/>
-        <w:rPr/>
-      </w:pPr>
-      <w:r>
-        <w:rPr/>
-      </w:r>
-    </w:p>
-    <w:p>
-      <w:pPr>
-        <w:pStyle w:val="PreformattedText"/>
-        <w:rPr>
-          <w:rFonts w:ascii="moz-fixed" w:hAnsi="moz-fixed"/>
-          <w:sz w:val="9"/>
-          <w:lang w:val="en-AU"/>
-        </w:rPr>
-      </w:pPr>
-      <w:r>
-        <w:rPr>
-          <w:rFonts w:ascii="moz-fixed" w:hAnsi="moz-fixed"/>
-          <w:strike/>
-          <w:sz w:val="9"/>
-          <w:lang w:val="en-AU"/>
-        </w:rPr>
-        <w:t>Fig. 3: Does vegetation/trees affect exchange between building surfaces? Please clarify. Also, text in Fig. 3d is too small</w:t>
-      </w:r>
-      <w:r>
-        <w:rPr>
-          <w:rFonts w:ascii="moz-fixed" w:hAnsi="moz-fixed"/>
-          <w:sz w:val="9"/>
-          <w:lang w:val="en-AU"/>
-        </w:rPr>
-        <w:t>.</w:t>
-      </w:r>
-    </w:p>
-    <w:p>
-      <w:pPr>
-        <w:pStyle w:val="PreformattedText"/>
-        <w:rPr>
-          <w:rFonts w:ascii="moz-fixed" w:hAnsi="moz-fixed"/>
-          <w:b/>
+      </w:pPr>
+      <w:r>
+        <w:rPr>
+          <w:rFonts w:ascii="moz-fixed" w:hAnsi="moz-fixed"/>
           <w:b/>
           <w:bCs/>
           <w:sz w:val="9"/>
           <w:lang w:val="en-AU"/>
         </w:rPr>
-      </w:pPr>
-      <w:r>
-        <w:rPr>
-          <w:rFonts w:ascii="moz-fixed" w:hAnsi="moz-fixed"/>
+        <w:t>Rewrote the paragraph to clarify and removed some unnecessary confusing details.</w:t>
+      </w:r>
+    </w:p>
+    <w:p>
+      <w:pPr>
+        <w:pStyle w:val="PreformattedText"/>
+        <w:rPr/>
+      </w:pPr>
+      <w:r>
+        <w:rPr/>
+      </w:r>
+    </w:p>
+    <w:p>
+      <w:pPr>
+        <w:pStyle w:val="PreformattedText"/>
+        <w:rPr>
+          <w:rFonts w:ascii="moz-fixed" w:hAnsi="moz-fixed"/>
+          <w:strike/>
+          <w:sz w:val="9"/>
+          <w:lang w:val="en-AU"/>
+        </w:rPr>
+      </w:pPr>
+      <w:r>
+        <w:rPr>
+          <w:rFonts w:ascii="moz-fixed" w:hAnsi="moz-fixed"/>
+          <w:strike/>
+          <w:sz w:val="9"/>
+          <w:lang w:val="en-AU"/>
+        </w:rPr>
+        <w:t>Sect. 3.1: Consider using "evaluate" instead of "validate" throughout the section/article. Can a model ever be shown to be 'valid' for all situations it might be applied?</w:t>
+      </w:r>
+    </w:p>
+    <w:p>
+      <w:pPr>
+        <w:pStyle w:val="PreformattedText"/>
+        <w:rPr/>
+      </w:pPr>
+      <w:r>
+        <w:rPr/>
+      </w:r>
+    </w:p>
+    <w:p>
+      <w:pPr>
+        <w:pStyle w:val="PreformattedText"/>
+        <w:rPr>
+          <w:rFonts w:ascii="moz-fixed" w:hAnsi="moz-fixed"/>
+          <w:sz w:val="9"/>
+          <w:lang w:val="en-AU"/>
+        </w:rPr>
+      </w:pPr>
+      <w:r>
+        <w:rPr>
+          <w:rFonts w:ascii="moz-fixed" w:hAnsi="moz-fixed"/>
+          <w:sz w:val="9"/>
+          <w:lang w:val="en-AU"/>
+        </w:rPr>
+        <w:t>P12L12-13: Presumably the radiation measurements are much more local.</w:t>
+      </w:r>
+    </w:p>
+    <w:p>
+      <w:pPr>
+        <w:pStyle w:val="PreformattedText"/>
+        <w:rPr/>
+      </w:pPr>
+      <w:r>
+        <w:rPr/>
+      </w:r>
+    </w:p>
+    <w:p>
+      <w:pPr>
+        <w:pStyle w:val="PreformattedText"/>
+        <w:rPr>
+          <w:rFonts w:ascii="moz-fixed" w:hAnsi="moz-fixed"/>
+          <w:strike/>
+          <w:sz w:val="9"/>
+          <w:lang w:val="en-AU"/>
+        </w:rPr>
+      </w:pPr>
+      <w:r>
+        <w:rPr>
+          <w:rFonts w:ascii="moz-fixed" w:hAnsi="moz-fixed"/>
+          <w:strike/>
+          <w:sz w:val="9"/>
+          <w:lang w:val="en-AU"/>
+        </w:rPr>
+        <w:t>Table 3: Why is internal floor temperature needed if internal air temperature is constant?</w:t>
+      </w:r>
+    </w:p>
+    <w:p>
+      <w:pPr>
+        <w:pStyle w:val="PreformattedText"/>
+        <w:rPr>
+          <w:rFonts w:ascii="moz-fixed" w:hAnsi="moz-fixed"/>
+          <w:b/>
           <w:b/>
           <w:bCs/>
           <w:sz w:val="9"/>
           <w:lang w:val="en-AU"/>
         </w:rPr>
-        <w:t>Increased font sizes.</w:t>
-      </w:r>
-    </w:p>
-    <w:p>
-      <w:pPr>
-        <w:pStyle w:val="PreformattedText"/>
-        <w:rPr/>
-      </w:pPr>
-      <w:r>
-        <w:rPr/>
-      </w:r>
-    </w:p>
-    <w:p>
-      <w:pPr>
-        <w:pStyle w:val="PreformattedText"/>
-        <w:rPr>
-          <w:rFonts w:ascii="moz-fixed" w:hAnsi="moz-fixed"/>
-          <w:strike/>
-          <w:sz w:val="9"/>
-          <w:u w:val="none"/>
-          <w:lang w:val="en-AU"/>
-        </w:rPr>
-      </w:pPr>
-      <w:r>
-        <w:rPr>
-          <w:rFonts w:ascii="moz-fixed" w:hAnsi="moz-fixed"/>
-          <w:strike/>
-          <w:sz w:val="9"/>
-          <w:u w:val="none"/>
-          <w:lang w:val="en-AU"/>
-        </w:rPr>
-        <w:t>P11L12: "...in the initial ray tracing…"</w:t>
-      </w:r>
-    </w:p>
-    <w:p>
-      <w:pPr>
-        <w:pStyle w:val="PreformattedText"/>
-        <w:rPr/>
-      </w:pPr>
-      <w:r>
-        <w:rPr/>
-      </w:r>
-    </w:p>
-    <w:p>
-      <w:pPr>
-        <w:pStyle w:val="PreformattedText"/>
-        <w:rPr>
-          <w:rFonts w:ascii="moz-fixed" w:hAnsi="moz-fixed"/>
-          <w:strike/>
-          <w:sz w:val="9"/>
-          <w:lang w:val="en-AU"/>
-        </w:rPr>
-      </w:pPr>
-      <w:r>
-        <w:rPr>
-          <w:rFonts w:ascii="moz-fixed" w:hAnsi="moz-fixed"/>
-          <w:strike/>
-          <w:sz w:val="9"/>
-          <w:lang w:val="en-AU"/>
-        </w:rPr>
-        <w:t>P11L11-16: What about vegetation effects on radiation exchange between building/road surfaces?</w:t>
-      </w:r>
-    </w:p>
-    <w:p>
-      <w:pPr>
-        <w:pStyle w:val="PreformattedText"/>
-        <w:rPr>
-          <w:rFonts w:ascii="moz-fixed" w:hAnsi="moz-fixed"/>
-          <w:b/>
+      </w:pPr>
+      <w:r>
+        <w:rPr>
+          <w:rFonts w:ascii="moz-fixed" w:hAnsi="moz-fixed"/>
           <w:b/>
           <w:bCs/>
           <w:sz w:val="9"/>
           <w:lang w:val="en-AU"/>
         </w:rPr>
-      </w:pPr>
-      <w:r>
-        <w:rPr>
-          <w:rFonts w:ascii="moz-fixed" w:hAnsi="moz-fixed"/>
+        <w:t>This is just a piece of the original TUF-3D model. It is assumed the building interiors are kept to a constant temperature and can impact the amounts of anthropogenic heat generated.</w:t>
+      </w:r>
+    </w:p>
+    <w:p>
+      <w:pPr>
+        <w:pStyle w:val="PreformattedText"/>
+        <w:rPr/>
+      </w:pPr>
+      <w:r>
+        <w:rPr/>
+      </w:r>
+    </w:p>
+    <w:p>
+      <w:pPr>
+        <w:pStyle w:val="PreformattedText"/>
+        <w:rPr>
+          <w:rFonts w:ascii="moz-fixed" w:hAnsi="moz-fixed"/>
+          <w:strike/>
+          <w:sz w:val="9"/>
+          <w:lang w:val="en-AU"/>
+        </w:rPr>
+      </w:pPr>
+      <w:r>
+        <w:rPr>
+          <w:rFonts w:ascii="moz-fixed" w:hAnsi="moz-fixed"/>
+          <w:strike/>
+          <w:sz w:val="9"/>
+          <w:lang w:val="en-AU"/>
+        </w:rPr>
+        <w:t>P14L47: I don't think "pluggable" is the appropriate word.</w:t>
+      </w:r>
+    </w:p>
+    <w:p>
+      <w:pPr>
+        <w:pStyle w:val="PreformattedText"/>
+        <w:rPr/>
+      </w:pPr>
+      <w:r>
+        <w:rPr/>
+      </w:r>
+    </w:p>
+    <w:p>
+      <w:pPr>
+        <w:pStyle w:val="PreformattedText"/>
+        <w:rPr>
+          <w:rFonts w:ascii="moz-fixed" w:hAnsi="moz-fixed"/>
+          <w:strike/>
+          <w:sz w:val="9"/>
+          <w:lang w:val="en-AU"/>
+        </w:rPr>
+      </w:pPr>
+      <w:r>
+        <w:rPr>
+          <w:rFonts w:ascii="moz-fixed" w:hAnsi="moz-fixed"/>
+          <w:strike/>
+          <w:sz w:val="9"/>
+          <w:lang w:val="en-AU"/>
+        </w:rPr>
+        <w:t>P15L11: Do these global shortwave values match those measured at Preston and used to force the rest of the model? If not, energy will not be conserved in the model. Yes, this issue is seen later at P16L22-24.</w:t>
+      </w:r>
+    </w:p>
+    <w:p>
+      <w:pPr>
+        <w:pStyle w:val="PreformattedText"/>
+        <w:rPr>
+          <w:rFonts w:ascii="moz-fixed" w:hAnsi="moz-fixed"/>
+          <w:b/>
           <w:b/>
           <w:bCs/>
           <w:sz w:val="9"/>
           <w:lang w:val="en-AU"/>
         </w:rPr>
-        <w:t xml:space="preserve">Added additional clarifications. Radiation exchanges proceed normally using TUF-3D methods if no vegetation is encountered. Otherwise, additional processing </w:t>
-      </w:r>
+      </w:pPr>
       <w:r>
         <w:rPr>
           <w:rFonts w:ascii="moz-fixed" w:hAnsi="moz-fixed"/>
@@ -3419,36 +3705,433 @@
           <w:sz w:val="9"/>
           <w:lang w:val="en-AU"/>
         </w:rPr>
-        <w:t>determines radiation exchanges between surfaces and intervening vegetation.</w:t>
-      </w:r>
-    </w:p>
-    <w:p>
-      <w:pPr>
-        <w:pStyle w:val="PreformattedText"/>
-        <w:rPr/>
-      </w:pPr>
-      <w:r>
-        <w:rPr/>
-      </w:r>
-    </w:p>
-    <w:p>
-      <w:pPr>
-        <w:pStyle w:val="PreformattedText"/>
-        <w:rPr>
-          <w:rFonts w:ascii="moz-fixed" w:hAnsi="moz-fixed"/>
-          <w:strike/>
-          <w:sz w:val="9"/>
-          <w:lang w:val="en-AU"/>
-        </w:rPr>
-      </w:pPr>
-      <w:r>
-        <w:rPr>
-          <w:rFonts w:ascii="moz-fixed" w:hAnsi="moz-fixed"/>
-          <w:strike/>
-          <w:sz w:val="9"/>
-          <w:lang w:val="en-AU"/>
-        </w:rPr>
-        <w:t>P11L27-29: This sentence needs clarification, particularly "zero to many surface interceptions".</w:t>
+        <w:t>Conservation of energy was also raised by the general comments of reviewer #2. I added a comment to the article that conservation of energy was tested but not presented in the article. The concern is that TUF-3D and MAESPA are different sources of fluxes but this was not found to be a problem. In normal operation of the model, the special circumstances requiring dual sources of forcing data in the Preston evaluation to compare the performance against the observation shouldn’t be necessary and this potential energy conservation problem will not be applicable.</w:t>
+      </w:r>
+    </w:p>
+    <w:p>
+      <w:pPr>
+        <w:pStyle w:val="PreformattedText"/>
+        <w:rPr/>
+      </w:pPr>
+      <w:r>
+        <w:rPr/>
+      </w:r>
+    </w:p>
+    <w:p>
+      <w:pPr>
+        <w:pStyle w:val="PreformattedText"/>
+        <w:rPr>
+          <w:rFonts w:ascii="moz-fixed" w:hAnsi="moz-fixed"/>
+          <w:sz w:val="9"/>
+          <w:lang w:val="en-AU"/>
+        </w:rPr>
+      </w:pPr>
+      <w:r>
+        <w:rPr>
+          <w:rFonts w:ascii="moz-fixed" w:hAnsi="moz-fixed"/>
+          <w:sz w:val="9"/>
+          <w:lang w:val="en-AU"/>
+        </w:rPr>
+        <w:t>P15L47: Does VTUF not account for interaction radiatively between the two models at each timestep?</w:t>
+      </w:r>
+    </w:p>
+    <w:p>
+      <w:pPr>
+        <w:pStyle w:val="PreformattedText"/>
+        <w:rPr/>
+      </w:pPr>
+      <w:r>
+        <w:rPr/>
+      </w:r>
+    </w:p>
+    <w:p>
+      <w:pPr>
+        <w:pStyle w:val="PreformattedText"/>
+        <w:rPr>
+          <w:rFonts w:ascii="moz-fixed" w:hAnsi="moz-fixed"/>
+          <w:strike/>
+          <w:sz w:val="9"/>
+          <w:lang w:val="en-AU"/>
+        </w:rPr>
+      </w:pPr>
+      <w:r>
+        <w:rPr>
+          <w:rFonts w:ascii="moz-fixed" w:hAnsi="moz-fixed"/>
+          <w:strike/>
+          <w:sz w:val="9"/>
+          <w:lang w:val="en-AU"/>
+        </w:rPr>
+        <w:t>P16L58: Units: 294 W m-2.</w:t>
+      </w:r>
+    </w:p>
+    <w:p>
+      <w:pPr>
+        <w:pStyle w:val="PreformattedText"/>
+        <w:rPr/>
+      </w:pPr>
+      <w:r>
+        <w:rPr/>
+      </w:r>
+    </w:p>
+    <w:p>
+      <w:pPr>
+        <w:pStyle w:val="PreformattedText"/>
+        <w:rPr>
+          <w:rFonts w:ascii="moz-fixed" w:hAnsi="moz-fixed"/>
+          <w:strike/>
+          <w:sz w:val="9"/>
+          <w:lang w:val="en-AU"/>
+        </w:rPr>
+      </w:pPr>
+      <w:r>
+        <w:rPr>
+          <w:rFonts w:ascii="moz-fixed" w:hAnsi="moz-fixed"/>
+          <w:strike/>
+          <w:sz w:val="9"/>
+          <w:lang w:val="en-AU"/>
+        </w:rPr>
+        <w:t>P17L4: "The index of agreement, d, …" This is not an error analysis, formally.</w:t>
+      </w:r>
+    </w:p>
+    <w:p>
+      <w:pPr>
+        <w:pStyle w:val="PreformattedText"/>
+        <w:rPr/>
+      </w:pPr>
+      <w:r>
+        <w:rPr/>
+      </w:r>
+    </w:p>
+    <w:p>
+      <w:pPr>
+        <w:pStyle w:val="PreformattedText"/>
+        <w:rPr>
+          <w:rFonts w:ascii="moz-fixed" w:hAnsi="moz-fixed"/>
+          <w:sz w:val="9"/>
+          <w:lang w:val="en-AU"/>
+        </w:rPr>
+      </w:pPr>
+      <w:r>
+        <w:rPr>
+          <w:rFonts w:ascii="moz-fixed" w:hAnsi="moz-fixed"/>
+          <w:sz w:val="9"/>
+          <w:lang w:val="en-AU"/>
+        </w:rPr>
+        <w:t>P21L21-27: The local-scale evaluation does not support this, in my opinion, but the planned evaluation focused on Tair and UTCI will. Remove this paragraph and include it in the subsequent publication?</w:t>
+      </w:r>
+    </w:p>
+    <w:p>
+      <w:pPr>
+        <w:pStyle w:val="PreformattedText"/>
+        <w:rPr/>
+      </w:pPr>
+      <w:r>
+        <w:rPr/>
+      </w:r>
+    </w:p>
+    <w:p>
+      <w:pPr>
+        <w:pStyle w:val="PreformattedText"/>
+        <w:rPr/>
+      </w:pPr>
+      <w:r>
+        <w:rPr/>
+      </w:r>
+    </w:p>
+    <w:p>
+      <w:pPr>
+        <w:pStyle w:val="PreformattedText"/>
+        <w:rPr>
+          <w:rFonts w:ascii="moz-fixed" w:hAnsi="moz-fixed"/>
+          <w:sz w:val="9"/>
+          <w:lang w:val="en-AU"/>
+        </w:rPr>
+      </w:pPr>
+      <w:r>
+        <w:rPr>
+          <w:rFonts w:ascii="moz-fixed" w:hAnsi="moz-fixed"/>
+          <w:sz w:val="9"/>
+          <w:lang w:val="en-AU"/>
+        </w:rPr>
+        <w:t>References</w:t>
+      </w:r>
+    </w:p>
+    <w:p>
+      <w:pPr>
+        <w:pStyle w:val="PreformattedText"/>
+        <w:rPr/>
+      </w:pPr>
+      <w:r>
+        <w:rPr/>
+      </w:r>
+    </w:p>
+    <w:p>
+      <w:pPr>
+        <w:pStyle w:val="PreformattedText"/>
+        <w:rPr>
+          <w:rFonts w:ascii="moz-fixed" w:hAnsi="moz-fixed"/>
+          <w:sz w:val="9"/>
+          <w:lang w:val="en-AU"/>
+        </w:rPr>
+      </w:pPr>
+      <w:r>
+        <w:rPr>
+          <w:rFonts w:ascii="moz-fixed" w:hAnsi="moz-fixed"/>
+          <w:sz w:val="9"/>
+          <w:lang w:val="en-AU"/>
+        </w:rPr>
+        <w:t>Willmott CJ, Matsuura K, Robeson SM, 2009: Ambiguities inherent in sums-of-squares-based error statistics. Atmos Environ 43, 749-752.</w:t>
+      </w:r>
+    </w:p>
+    <w:p>
+      <w:pPr>
+        <w:pStyle w:val="PreformattedText"/>
+        <w:rPr/>
+      </w:pPr>
+      <w:r>
+        <w:rPr/>
+      </w:r>
+    </w:p>
+    <w:p>
+      <w:pPr>
+        <w:pStyle w:val="PreformattedText"/>
+        <w:rPr/>
+      </w:pPr>
+      <w:r>
+        <w:rPr/>
+      </w:r>
+    </w:p>
+    <w:p>
+      <w:pPr>
+        <w:pStyle w:val="PreformattedText"/>
+        <w:rPr/>
+      </w:pPr>
+      <w:r>
+        <w:rPr/>
+      </w:r>
+    </w:p>
+    <w:p>
+      <w:pPr>
+        <w:pStyle w:val="PreformattedText"/>
+        <w:rPr/>
+      </w:pPr>
+      <w:r>
+        <w:rPr/>
+      </w:r>
+    </w:p>
+    <w:p>
+      <w:pPr>
+        <w:pStyle w:val="PreformattedText"/>
+        <w:rPr>
+          <w:rFonts w:ascii="moz-fixed" w:hAnsi="moz-fixed"/>
+          <w:sz w:val="9"/>
+          <w:lang w:val="en-AU"/>
+        </w:rPr>
+      </w:pPr>
+      <w:r>
+        <w:rPr>
+          <w:rFonts w:ascii="moz-fixed" w:hAnsi="moz-fixed"/>
+          <w:sz w:val="9"/>
+          <w:lang w:val="en-AU"/>
+        </w:rPr>
+        <w:t>Reviewer #3: This paper presents a detailed explanation and validation of the VTUF-3D model. This model builds upon the functionality of the MAESPA tree process model, but introduces new functions to incorporate enhanced tree shading and evapotranspiration components to adequately model the impact of urban greening on human thermal comfort. The model is well constructed and validated using field observations, and is shown to perform well with only minor limitations.</w:t>
+      </w:r>
+    </w:p>
+    <w:p>
+      <w:pPr>
+        <w:pStyle w:val="PreformattedText"/>
+        <w:rPr/>
+      </w:pPr>
+      <w:r>
+        <w:rPr/>
+      </w:r>
+    </w:p>
+    <w:p>
+      <w:pPr>
+        <w:pStyle w:val="PreformattedText"/>
+        <w:rPr>
+          <w:rFonts w:ascii="moz-fixed" w:hAnsi="moz-fixed"/>
+          <w:sz w:val="9"/>
+          <w:lang w:val="en-AU"/>
+        </w:rPr>
+      </w:pPr>
+      <w:r>
+        <w:rPr>
+          <w:rFonts w:ascii="moz-fixed" w:hAnsi="moz-fixed"/>
+          <w:sz w:val="9"/>
+          <w:lang w:val="en-AU"/>
+        </w:rPr>
+        <w:t>I believe this model is impressive, and goes a long way toward filling some significant shortcomings of urban canopy modeling. I approach this article from the perspective of urban planning and scenario modeling, and I must admit I have been often underwhelmed by many modeled greening scenarios. In particular, my experience with WRF scenario modeling literature and research has often tended to find albedo far more effective than greening in reducing urban temperatures. This paper helps to confirm my understanding that this type of modeling has not handled the benefits of shading well, which may be why greening scenarios often underperform. This approach gives me far more confidence in the ability to model temperatures in the urban canyon, and I am excited to see its future application.</w:t>
+      </w:r>
+    </w:p>
+    <w:p>
+      <w:pPr>
+        <w:pStyle w:val="PreformattedText"/>
+        <w:rPr/>
+      </w:pPr>
+      <w:r>
+        <w:rPr/>
+      </w:r>
+    </w:p>
+    <w:p>
+      <w:pPr>
+        <w:pStyle w:val="PreformattedText"/>
+        <w:rPr>
+          <w:rFonts w:ascii="moz-fixed" w:hAnsi="moz-fixed"/>
+          <w:sz w:val="9"/>
+          <w:lang w:val="en-AU"/>
+        </w:rPr>
+      </w:pPr>
+      <w:r>
+        <w:rPr>
+          <w:rFonts w:ascii="moz-fixed" w:hAnsi="moz-fixed"/>
+          <w:sz w:val="9"/>
+          <w:lang w:val="en-AU"/>
+        </w:rPr>
+        <w:t>That being said, I do believe there are some opportunities to strengthen the argument for this method as a tool for planners. The literature review is well structured, and contains many of the papers that came to my mind as I began reading this paper. However, I wanted to call your attention to some other relevant literature beyond Bowler et al. (2010) for your literature review. Regarding tree orientation for cooling and energy savings, I think Donovan &amp; Butry (2009), Rosenfeld &amp; Romm (1996), and Simpson &amp; McPherson (1996) could help structure your argument about optimizing tree orientation. Additionally, Oliviera et al. (2011) and Sanusi et al. (2015) regard specifically street tree orientation and cooling ability. In regards to the QE limitations around page 18, just a few studies came to mind that could inform improvements to the watered impervious surface component: Nakayama et al (2010) and Kim et al (2012).</w:t>
+      </w:r>
+    </w:p>
+    <w:p>
+      <w:pPr>
+        <w:pStyle w:val="PreformattedText"/>
+        <w:rPr/>
+      </w:pPr>
+      <w:r>
+        <w:rPr/>
+      </w:r>
+    </w:p>
+    <w:p>
+      <w:pPr>
+        <w:pStyle w:val="PreformattedText"/>
+        <w:rPr/>
+      </w:pPr>
+      <w:r>
+        <w:rPr>
+          <w:rFonts w:ascii="moz-fixed" w:hAnsi="moz-fixed"/>
+          <w:sz w:val="9"/>
+          <w:lang w:val="en-AU"/>
+        </w:rPr>
+        <w:t>Finally, regarding your discussion, I believe it would help to provide some specific examples regarding how you see this tool being used by planners. Since your paper is framed as a way to enhance planning strategies to combat heat in a changing climate, it is important to make this connection at the end as well to reach out to the planning community. It is documented in the literature that planners often lack the personal expertise, personnel or time to run and interpret complex models such as the one you have created (Eliasson, 2000; Moser, 2014; Winkler, 2011). Even a short discussion about partnerships or other methods of implementation would go a long way to enrich the discussion. In terms of utility, I would like to see this model used in the species selection process. You currently use existing species in the validation procedure, which makes sense in the context of this paper. But current species may not always be appropriate in a changing climate. This tool could be useful to determine the impact of various species that may be more appropriate in the future under a new climate regime. Similarly, I see this tool being most useful for long-term planning goals rather than short-term emergency response. I think you will need to further explain your reasoning on page 21, line 26 regarding this model's utility in emergency planning in order to convince planners that it can be used in such a case.</w:t>
+      </w:r>
+    </w:p>
+    <w:p>
+      <w:pPr>
+        <w:pStyle w:val="PreformattedText"/>
+        <w:rPr/>
+      </w:pPr>
+      <w:r>
+        <w:rPr/>
+      </w:r>
+    </w:p>
+    <w:p>
+      <w:pPr>
+        <w:pStyle w:val="PreformattedText"/>
+        <w:rPr>
+          <w:rFonts w:ascii="moz-fixed" w:hAnsi="moz-fixed"/>
+          <w:sz w:val="9"/>
+          <w:lang w:val="en-AU"/>
+        </w:rPr>
+      </w:pPr>
+      <w:r>
+        <w:rPr>
+          <w:rFonts w:ascii="moz-fixed" w:hAnsi="moz-fixed"/>
+          <w:sz w:val="9"/>
+          <w:lang w:val="en-AU"/>
+        </w:rPr>
+        <w:t>Aside from the above recommendations, I believe this is a strong paper and a promising model.</w:t>
+      </w:r>
+    </w:p>
+    <w:p>
+      <w:pPr>
+        <w:pStyle w:val="PreformattedText"/>
+        <w:rPr/>
+      </w:pPr>
+      <w:r>
+        <w:rPr/>
+      </w:r>
+    </w:p>
+    <w:p>
+      <w:pPr>
+        <w:pStyle w:val="PreformattedText"/>
+        <w:rPr>
+          <w:rFonts w:ascii="moz-fixed" w:hAnsi="moz-fixed"/>
+          <w:sz w:val="9"/>
+          <w:lang w:val="en-AU"/>
+        </w:rPr>
+      </w:pPr>
+      <w:r>
+        <w:rPr>
+          <w:rFonts w:ascii="moz-fixed" w:hAnsi="moz-fixed"/>
+          <w:sz w:val="9"/>
+          <w:lang w:val="en-AU"/>
+        </w:rPr>
+        <w:t>Detailed notes:</w:t>
+      </w:r>
+    </w:p>
+    <w:p>
+      <w:pPr>
+        <w:pStyle w:val="PreformattedText"/>
+        <w:rPr/>
+      </w:pPr>
+      <w:r>
+        <w:rPr/>
+      </w:r>
+    </w:p>
+    <w:p>
+      <w:pPr>
+        <w:pStyle w:val="PreformattedText"/>
+        <w:rPr>
+          <w:rFonts w:ascii="moz-fixed" w:hAnsi="moz-fixed"/>
+          <w:strike/>
+          <w:sz w:val="9"/>
+          <w:lang w:val="en-AU"/>
+        </w:rPr>
+      </w:pPr>
+      <w:r>
+        <w:rPr>
+          <w:rFonts w:ascii="moz-fixed" w:hAnsi="moz-fixed"/>
+          <w:strike/>
+          <w:sz w:val="9"/>
+          <w:lang w:val="en-AU"/>
+        </w:rPr>
+        <w:t>Abstract line 17: remove "future" as this sentence describes trends already occurring</w:t>
+      </w:r>
+    </w:p>
+    <w:p>
+      <w:pPr>
+        <w:pStyle w:val="PreformattedText"/>
+        <w:rPr>
+          <w:rFonts w:ascii="moz-fixed" w:hAnsi="moz-fixed"/>
+          <w:sz w:val="9"/>
+          <w:lang w:val="en-AU"/>
+        </w:rPr>
+      </w:pPr>
+      <w:r>
+        <w:rPr>
+          <w:rFonts w:ascii="moz-fixed" w:hAnsi="moz-fixed"/>
+          <w:sz w:val="9"/>
+          <w:lang w:val="en-AU"/>
+        </w:rPr>
+      </w:r>
+    </w:p>
+    <w:p>
+      <w:pPr>
+        <w:pStyle w:val="PreformattedText"/>
+        <w:rPr>
+          <w:rFonts w:ascii="moz-fixed" w:hAnsi="moz-fixed"/>
+          <w:strike/>
+          <w:sz w:val="9"/>
+          <w:lang w:val="en-AU"/>
+        </w:rPr>
+      </w:pPr>
+      <w:r>
+        <w:rPr>
+          <w:rFonts w:ascii="moz-fixed" w:hAnsi="moz-fixed"/>
+          <w:strike/>
+          <w:sz w:val="9"/>
+          <w:lang w:val="en-AU"/>
+        </w:rPr>
+        <w:t>Abstract line 23: Spell out MAESPA acronym for its first use</w:t>
       </w:r>
     </w:p>
     <w:p>
@@ -3471,851 +4154,7 @@
           <w:sz w:val="9"/>
           <w:lang w:val="en-AU"/>
         </w:rPr>
-        <w:t>Yes, that was probably written as by a software engineer. The sentence wasn’t really necessary, took it out.</w:t>
-      </w:r>
-    </w:p>
-    <w:p>
-      <w:pPr>
-        <w:pStyle w:val="PreformattedText"/>
-        <w:rPr/>
-      </w:pPr>
-      <w:r>
-        <w:rPr/>
-      </w:r>
-    </w:p>
-    <w:p>
-      <w:pPr>
-        <w:pStyle w:val="PreformattedText"/>
-        <w:rPr>
-          <w:rFonts w:ascii="moz-fixed" w:hAnsi="moz-fixed"/>
-          <w:strike/>
-          <w:sz w:val="9"/>
-          <w:lang w:val="en-AU"/>
-        </w:rPr>
-      </w:pPr>
-      <w:r>
-        <w:rPr>
-          <w:rFonts w:ascii="moz-fixed" w:hAnsi="moz-fixed"/>
-          <w:strike/>
-          <w:sz w:val="9"/>
-          <w:lang w:val="en-AU"/>
-        </w:rPr>
-        <w:t>P11L32-33: Diffuse exposure will be affected by changes to the sky view (e.g. a tree beside a large building will receive much less diffuse). Is this accounted for? Please explain/justify in the text.</w:t>
-      </w:r>
-    </w:p>
-    <w:p>
-      <w:pPr>
-        <w:pStyle w:val="PreformattedText"/>
-        <w:rPr>
-          <w:rFonts w:ascii="moz-fixed" w:hAnsi="moz-fixed"/>
-          <w:b/>
-          <w:b/>
-          <w:bCs/>
-          <w:sz w:val="9"/>
-          <w:lang w:val="en-AU"/>
-        </w:rPr>
-      </w:pPr>
-      <w:r>
-        <w:rPr>
-          <w:rFonts w:ascii="moz-fixed" w:hAnsi="moz-fixed"/>
-          <w:b/>
-          <w:bCs/>
-          <w:sz w:val="9"/>
-          <w:lang w:val="en-AU"/>
-        </w:rPr>
-        <w:t>No, with only two variations, there will be some variations that are not exactly captured. Added “However, these variations will not be able to exactly capture every variation, such as a reduction in diffuse shortwave due to a nearby building.”</w:t>
-      </w:r>
-    </w:p>
-    <w:p>
-      <w:pPr>
-        <w:pStyle w:val="PreformattedText"/>
-        <w:rPr/>
-      </w:pPr>
-      <w:r>
-        <w:rPr/>
-      </w:r>
-    </w:p>
-    <w:p>
-      <w:pPr>
-        <w:pStyle w:val="PreformattedText"/>
-        <w:rPr>
-          <w:rFonts w:ascii="moz-fixed" w:hAnsi="moz-fixed"/>
-          <w:strike/>
-          <w:sz w:val="9"/>
-          <w:lang w:val="en-AU"/>
-        </w:rPr>
-      </w:pPr>
-      <w:r>
-        <w:rPr>
-          <w:rFonts w:ascii="moz-fixed" w:hAnsi="moz-fixed"/>
-          <w:strike/>
-          <w:sz w:val="9"/>
-          <w:lang w:val="en-AU"/>
-        </w:rPr>
-        <w:t>P11L33-39: Please communicate this more clearly - I cannot understand what is happening.</w:t>
-      </w:r>
-    </w:p>
-    <w:p>
-      <w:pPr>
-        <w:pStyle w:val="PreformattedText"/>
-        <w:rPr>
-          <w:rFonts w:ascii="moz-fixed" w:hAnsi="moz-fixed"/>
-          <w:b/>
-          <w:b/>
-          <w:bCs/>
-          <w:sz w:val="9"/>
-          <w:lang w:val="en-AU"/>
-        </w:rPr>
-      </w:pPr>
-      <w:r>
-        <w:rPr>
-          <w:rFonts w:ascii="moz-fixed" w:hAnsi="moz-fixed"/>
-          <w:b/>
-          <w:bCs/>
-          <w:sz w:val="9"/>
-          <w:lang w:val="en-AU"/>
-        </w:rPr>
-        <w:t>Rewrote the paragraph to clarify and removed some unnecessary confusing details.</w:t>
-      </w:r>
-    </w:p>
-    <w:p>
-      <w:pPr>
-        <w:pStyle w:val="PreformattedText"/>
-        <w:rPr/>
-      </w:pPr>
-      <w:r>
-        <w:rPr/>
-      </w:r>
-    </w:p>
-    <w:p>
-      <w:pPr>
-        <w:pStyle w:val="PreformattedText"/>
-        <w:rPr>
-          <w:rFonts w:ascii="moz-fixed" w:hAnsi="moz-fixed"/>
-          <w:strike/>
-          <w:sz w:val="9"/>
-          <w:lang w:val="en-AU"/>
-        </w:rPr>
-      </w:pPr>
-      <w:r>
-        <w:rPr>
-          <w:rFonts w:ascii="moz-fixed" w:hAnsi="moz-fixed"/>
-          <w:strike/>
-          <w:sz w:val="9"/>
-          <w:lang w:val="en-AU"/>
-        </w:rPr>
-        <w:t>Sect. 3.1: Consider using "evaluate" instead of "validate" throughout the section/article. Can a model ever be shown to be 'valid' for all situations it might be applied?</w:t>
-      </w:r>
-    </w:p>
-    <w:p>
-      <w:pPr>
-        <w:pStyle w:val="PreformattedText"/>
-        <w:rPr/>
-      </w:pPr>
-      <w:r>
-        <w:rPr/>
-      </w:r>
-    </w:p>
-    <w:p>
-      <w:pPr>
-        <w:pStyle w:val="PreformattedText"/>
-        <w:rPr>
-          <w:rFonts w:ascii="moz-fixed" w:hAnsi="moz-fixed"/>
-          <w:sz w:val="9"/>
-          <w:lang w:val="en-AU"/>
-        </w:rPr>
-      </w:pPr>
-      <w:r>
-        <w:rPr>
-          <w:rFonts w:ascii="moz-fixed" w:hAnsi="moz-fixed"/>
-          <w:sz w:val="9"/>
-          <w:lang w:val="en-AU"/>
-        </w:rPr>
-        <w:t>P12L12-13: Presumably the radiation measurements are much more local.</w:t>
-      </w:r>
-    </w:p>
-    <w:p>
-      <w:pPr>
-        <w:pStyle w:val="PreformattedText"/>
-        <w:rPr/>
-      </w:pPr>
-      <w:r>
-        <w:rPr/>
-      </w:r>
-    </w:p>
-    <w:p>
-      <w:pPr>
-        <w:pStyle w:val="PreformattedText"/>
-        <w:rPr>
-          <w:rFonts w:ascii="moz-fixed" w:hAnsi="moz-fixed"/>
-          <w:strike/>
-          <w:sz w:val="9"/>
-          <w:lang w:val="en-AU"/>
-        </w:rPr>
-      </w:pPr>
-      <w:r>
-        <w:rPr>
-          <w:rFonts w:ascii="moz-fixed" w:hAnsi="moz-fixed"/>
-          <w:strike/>
-          <w:sz w:val="9"/>
-          <w:lang w:val="en-AU"/>
-        </w:rPr>
-        <w:t>Table 3: Why is internal floor temperature needed if internal air temperature is constant?</w:t>
-      </w:r>
-    </w:p>
-    <w:p>
-      <w:pPr>
-        <w:pStyle w:val="PreformattedText"/>
-        <w:rPr>
-          <w:rFonts w:ascii="moz-fixed" w:hAnsi="moz-fixed"/>
-          <w:b/>
-          <w:b/>
-          <w:bCs/>
-          <w:sz w:val="9"/>
-          <w:lang w:val="en-AU"/>
-        </w:rPr>
-      </w:pPr>
-      <w:r>
-        <w:rPr>
-          <w:rFonts w:ascii="moz-fixed" w:hAnsi="moz-fixed"/>
-          <w:b/>
-          <w:bCs/>
-          <w:sz w:val="9"/>
-          <w:lang w:val="en-AU"/>
-        </w:rPr>
-        <w:t xml:space="preserve">This is just a piece of the original TUF-3D </w:t>
-      </w:r>
-      <w:r>
-        <w:rPr>
-          <w:rFonts w:ascii="moz-fixed" w:hAnsi="moz-fixed"/>
-          <w:b/>
-          <w:bCs/>
-          <w:sz w:val="9"/>
-          <w:lang w:val="en-AU"/>
-        </w:rPr>
-        <w:t>model</w:t>
-      </w:r>
-      <w:r>
-        <w:rPr>
-          <w:rFonts w:ascii="moz-fixed" w:hAnsi="moz-fixed"/>
-          <w:b/>
-          <w:bCs/>
-          <w:sz w:val="9"/>
-          <w:lang w:val="en-AU"/>
-        </w:rPr>
-        <w:t xml:space="preserve">. It is assumed the building </w:t>
-      </w:r>
-      <w:r>
-        <w:rPr>
-          <w:rFonts w:ascii="moz-fixed" w:hAnsi="moz-fixed"/>
-          <w:b/>
-          <w:bCs/>
-          <w:sz w:val="9"/>
-          <w:lang w:val="en-AU"/>
-        </w:rPr>
-        <w:t>interiors</w:t>
-      </w:r>
-      <w:r>
-        <w:rPr>
-          <w:rFonts w:ascii="moz-fixed" w:hAnsi="moz-fixed"/>
-          <w:b/>
-          <w:bCs/>
-          <w:sz w:val="9"/>
-          <w:lang w:val="en-AU"/>
-        </w:rPr>
-        <w:t xml:space="preserve"> are kept to a constant temperature and </w:t>
-      </w:r>
-      <w:r>
-        <w:rPr>
-          <w:rFonts w:ascii="moz-fixed" w:hAnsi="moz-fixed"/>
-          <w:b/>
-          <w:bCs/>
-          <w:sz w:val="9"/>
-          <w:lang w:val="en-AU"/>
-        </w:rPr>
-        <w:t>can impact the amounts of anthropogenic heat generated.</w:t>
-      </w:r>
-    </w:p>
-    <w:p>
-      <w:pPr>
-        <w:pStyle w:val="PreformattedText"/>
-        <w:rPr/>
-      </w:pPr>
-      <w:r>
-        <w:rPr/>
-      </w:r>
-    </w:p>
-    <w:p>
-      <w:pPr>
-        <w:pStyle w:val="PreformattedText"/>
-        <w:rPr>
-          <w:rFonts w:ascii="moz-fixed" w:hAnsi="moz-fixed"/>
-          <w:strike/>
-          <w:sz w:val="9"/>
-          <w:lang w:val="en-AU"/>
-        </w:rPr>
-      </w:pPr>
-      <w:r>
-        <w:rPr>
-          <w:rFonts w:ascii="moz-fixed" w:hAnsi="moz-fixed"/>
-          <w:strike/>
-          <w:sz w:val="9"/>
-          <w:lang w:val="en-AU"/>
-        </w:rPr>
-        <w:t>P14L47: I don't think "pluggable" is the appropriate word.</w:t>
-      </w:r>
-    </w:p>
-    <w:p>
-      <w:pPr>
-        <w:pStyle w:val="PreformattedText"/>
-        <w:rPr/>
-      </w:pPr>
-      <w:r>
-        <w:rPr/>
-      </w:r>
-    </w:p>
-    <w:p>
-      <w:pPr>
-        <w:pStyle w:val="PreformattedText"/>
-        <w:rPr>
-          <w:rFonts w:ascii="moz-fixed" w:hAnsi="moz-fixed"/>
-          <w:strike/>
-          <w:sz w:val="9"/>
-          <w:lang w:val="en-AU"/>
-        </w:rPr>
-      </w:pPr>
-      <w:r>
-        <w:rPr>
-          <w:rFonts w:ascii="moz-fixed" w:hAnsi="moz-fixed"/>
-          <w:strike/>
-          <w:sz w:val="9"/>
-          <w:lang w:val="en-AU"/>
-        </w:rPr>
-        <w:t>P15L11: Do these global shortwave values match those measured at Preston and used to force the rest of the model? If not, energy will not be conserved in the model. Yes, this issue is seen later at P16L22-24.</w:t>
-      </w:r>
-    </w:p>
-    <w:p>
-      <w:pPr>
-        <w:pStyle w:val="PreformattedText"/>
-        <w:rPr>
-          <w:rFonts w:ascii="moz-fixed" w:hAnsi="moz-fixed"/>
-          <w:b/>
-          <w:b/>
-          <w:bCs/>
-          <w:sz w:val="9"/>
-          <w:lang w:val="en-AU"/>
-        </w:rPr>
-      </w:pPr>
-      <w:r>
-        <w:rPr>
-          <w:rFonts w:ascii="moz-fixed" w:hAnsi="moz-fixed"/>
-          <w:b/>
-          <w:bCs/>
-          <w:sz w:val="9"/>
-          <w:lang w:val="en-AU"/>
-        </w:rPr>
-        <w:t xml:space="preserve">Conservation of energy was also raised by the general comments of reviewer #2. I added a comment to the article that conservation of energy was tested but not presented in the article. The concern is that TUF-3D and MAESPA are different sources of fluxes but this was not found to be a problem. </w:t>
-      </w:r>
-      <w:r>
-        <w:rPr>
-          <w:rFonts w:ascii="moz-fixed" w:hAnsi="moz-fixed"/>
-          <w:b/>
-          <w:bCs/>
-          <w:sz w:val="9"/>
-          <w:lang w:val="en-AU"/>
-        </w:rPr>
-        <w:t>In normal operation of the model, the special circumstances requiring dual sources of forcing data in the Preston evaluation to compare the performance against the observation shouldn’t be necessary and this potential energy conservation problem will not be applicable.</w:t>
-      </w:r>
-    </w:p>
-    <w:p>
-      <w:pPr>
-        <w:pStyle w:val="PreformattedText"/>
-        <w:rPr/>
-      </w:pPr>
-      <w:r>
-        <w:rPr/>
-      </w:r>
-    </w:p>
-    <w:p>
-      <w:pPr>
-        <w:pStyle w:val="PreformattedText"/>
-        <w:rPr>
-          <w:rFonts w:ascii="moz-fixed" w:hAnsi="moz-fixed"/>
-          <w:sz w:val="9"/>
-          <w:lang w:val="en-AU"/>
-        </w:rPr>
-      </w:pPr>
-      <w:r>
-        <w:rPr>
-          <w:rFonts w:ascii="moz-fixed" w:hAnsi="moz-fixed"/>
-          <w:sz w:val="9"/>
-          <w:lang w:val="en-AU"/>
-        </w:rPr>
-        <w:t>P15L47: Does VTUF not account for interaction radiatively between the two models at each timestep?</w:t>
-      </w:r>
-    </w:p>
-    <w:p>
-      <w:pPr>
-        <w:pStyle w:val="PreformattedText"/>
-        <w:rPr/>
-      </w:pPr>
-      <w:r>
-        <w:rPr/>
-      </w:r>
-    </w:p>
-    <w:p>
-      <w:pPr>
-        <w:pStyle w:val="PreformattedText"/>
-        <w:rPr>
-          <w:rFonts w:ascii="moz-fixed" w:hAnsi="moz-fixed"/>
-          <w:strike/>
-          <w:sz w:val="9"/>
-          <w:lang w:val="en-AU"/>
-        </w:rPr>
-      </w:pPr>
-      <w:r>
-        <w:rPr>
-          <w:rFonts w:ascii="moz-fixed" w:hAnsi="moz-fixed"/>
-          <w:strike/>
-          <w:sz w:val="9"/>
-          <w:lang w:val="en-AU"/>
-        </w:rPr>
-        <w:t>P16L58: Units: 294 W m-2.</w:t>
-      </w:r>
-    </w:p>
-    <w:p>
-      <w:pPr>
-        <w:pStyle w:val="PreformattedText"/>
-        <w:rPr/>
-      </w:pPr>
-      <w:r>
-        <w:rPr/>
-      </w:r>
-    </w:p>
-    <w:p>
-      <w:pPr>
-        <w:pStyle w:val="PreformattedText"/>
-        <w:rPr>
-          <w:rFonts w:ascii="moz-fixed" w:hAnsi="moz-fixed"/>
-          <w:strike/>
-          <w:sz w:val="9"/>
-          <w:lang w:val="en-AU"/>
-        </w:rPr>
-      </w:pPr>
-      <w:r>
-        <w:rPr>
-          <w:rFonts w:ascii="moz-fixed" w:hAnsi="moz-fixed"/>
-          <w:strike/>
-          <w:sz w:val="9"/>
-          <w:lang w:val="en-AU"/>
-        </w:rPr>
-        <w:t>P17L4: "The index of agreement, d, …" This is not an error analysis, formally.</w:t>
-      </w:r>
-    </w:p>
-    <w:p>
-      <w:pPr>
-        <w:pStyle w:val="PreformattedText"/>
-        <w:rPr/>
-      </w:pPr>
-      <w:r>
-        <w:rPr/>
-      </w:r>
-    </w:p>
-    <w:p>
-      <w:pPr>
-        <w:pStyle w:val="PreformattedText"/>
-        <w:rPr>
-          <w:rFonts w:ascii="moz-fixed" w:hAnsi="moz-fixed"/>
-          <w:sz w:val="9"/>
-          <w:lang w:val="en-AU"/>
-        </w:rPr>
-      </w:pPr>
-      <w:r>
-        <w:rPr>
-          <w:rFonts w:ascii="moz-fixed" w:hAnsi="moz-fixed"/>
-          <w:sz w:val="9"/>
-          <w:lang w:val="en-AU"/>
-        </w:rPr>
-        <w:t>P21L21-27: The local-scale evaluation does not support this, in my opinion, but the planned evaluation focused on Tair and UTCI will. Remove this paragraph and include it in the subsequent publication?</w:t>
-      </w:r>
-    </w:p>
-    <w:p>
-      <w:pPr>
-        <w:pStyle w:val="PreformattedText"/>
-        <w:rPr/>
-      </w:pPr>
-      <w:r>
-        <w:rPr/>
-      </w:r>
-    </w:p>
-    <w:p>
-      <w:pPr>
-        <w:pStyle w:val="PreformattedText"/>
-        <w:rPr/>
-      </w:pPr>
-      <w:r>
-        <w:rPr/>
-      </w:r>
-    </w:p>
-    <w:p>
-      <w:pPr>
-        <w:pStyle w:val="PreformattedText"/>
-        <w:rPr>
-          <w:rFonts w:ascii="moz-fixed" w:hAnsi="moz-fixed"/>
-          <w:sz w:val="9"/>
-          <w:lang w:val="en-AU"/>
-        </w:rPr>
-      </w:pPr>
-      <w:r>
-        <w:rPr>
-          <w:rFonts w:ascii="moz-fixed" w:hAnsi="moz-fixed"/>
-          <w:sz w:val="9"/>
-          <w:lang w:val="en-AU"/>
-        </w:rPr>
-        <w:t>References</w:t>
-      </w:r>
-    </w:p>
-    <w:p>
-      <w:pPr>
-        <w:pStyle w:val="PreformattedText"/>
-        <w:rPr/>
-      </w:pPr>
-      <w:r>
-        <w:rPr/>
-      </w:r>
-    </w:p>
-    <w:p>
-      <w:pPr>
-        <w:pStyle w:val="PreformattedText"/>
-        <w:rPr>
-          <w:rFonts w:ascii="moz-fixed" w:hAnsi="moz-fixed"/>
-          <w:sz w:val="9"/>
-          <w:lang w:val="en-AU"/>
-        </w:rPr>
-      </w:pPr>
-      <w:r>
-        <w:rPr>
-          <w:rFonts w:ascii="moz-fixed" w:hAnsi="moz-fixed"/>
-          <w:sz w:val="9"/>
-          <w:lang w:val="en-AU"/>
-        </w:rPr>
-        <w:t>Willmott CJ, Matsuura K, Robeson SM, 2009: Ambiguities inherent in sums-of-squares-based error statistics. Atmos Environ 43, 749-752.</w:t>
-      </w:r>
-    </w:p>
-    <w:p>
-      <w:pPr>
-        <w:pStyle w:val="PreformattedText"/>
-        <w:rPr/>
-      </w:pPr>
-      <w:r>
-        <w:rPr/>
-      </w:r>
-    </w:p>
-    <w:p>
-      <w:pPr>
-        <w:pStyle w:val="PreformattedText"/>
-        <w:rPr/>
-      </w:pPr>
-      <w:r>
-        <w:rPr/>
-      </w:r>
-    </w:p>
-    <w:p>
-      <w:pPr>
-        <w:pStyle w:val="PreformattedText"/>
-        <w:rPr/>
-      </w:pPr>
-      <w:r>
-        <w:rPr/>
-      </w:r>
-    </w:p>
-    <w:p>
-      <w:pPr>
-        <w:pStyle w:val="PreformattedText"/>
-        <w:rPr/>
-      </w:pPr>
-      <w:r>
-        <w:rPr/>
-      </w:r>
-    </w:p>
-    <w:p>
-      <w:pPr>
-        <w:pStyle w:val="PreformattedText"/>
-        <w:rPr>
-          <w:rFonts w:ascii="moz-fixed" w:hAnsi="moz-fixed"/>
-          <w:sz w:val="9"/>
-          <w:lang w:val="en-AU"/>
-        </w:rPr>
-      </w:pPr>
-      <w:r>
-        <w:rPr>
-          <w:rFonts w:ascii="moz-fixed" w:hAnsi="moz-fixed"/>
-          <w:sz w:val="9"/>
-          <w:lang w:val="en-AU"/>
-        </w:rPr>
-        <w:t>Reviewer #3: This paper presents a detailed explanation and validation of the VTUF-3D model. This model builds upon the functionality of the MAESPA tree process model, but introduces new functions to incorporate enhanced tree shading and evapotranspiration components to adequately model the impact of urban greening on human thermal comfort. The model is well constructed and validated using field observations, and is shown to perform well with only minor limitations.</w:t>
-      </w:r>
-    </w:p>
-    <w:p>
-      <w:pPr>
-        <w:pStyle w:val="PreformattedText"/>
-        <w:rPr/>
-      </w:pPr>
-      <w:r>
-        <w:rPr/>
-      </w:r>
-    </w:p>
-    <w:p>
-      <w:pPr>
-        <w:pStyle w:val="PreformattedText"/>
-        <w:rPr>
-          <w:rFonts w:ascii="moz-fixed" w:hAnsi="moz-fixed"/>
-          <w:sz w:val="9"/>
-          <w:lang w:val="en-AU"/>
-        </w:rPr>
-      </w:pPr>
-      <w:r>
-        <w:rPr>
-          <w:rFonts w:ascii="moz-fixed" w:hAnsi="moz-fixed"/>
-          <w:sz w:val="9"/>
-          <w:lang w:val="en-AU"/>
-        </w:rPr>
-        <w:t>I believe this model is impressive, and goes a long way toward filling some significant shortcomings of urban canopy modeling. I approach this article from the perspective of urban planning and scenario modeling, and I must admit I have been often underwhelmed by many modeled greening scenarios. In particular, my experience with WRF scenario modeling literature and research has often tended to find albedo far more effective than greening in reducing urban temperatures. This paper helps to confirm my understanding that this type of modeling has not handled the benefits of shading well, which may be why greening scenarios often underperform. This approach gives me far more confidence in the ability to model temperatures in the urban canyon, and I am excited to see its future application.</w:t>
-      </w:r>
-    </w:p>
-    <w:p>
-      <w:pPr>
-        <w:pStyle w:val="PreformattedText"/>
-        <w:rPr/>
-      </w:pPr>
-      <w:r>
-        <w:rPr/>
-      </w:r>
-    </w:p>
-    <w:p>
-      <w:pPr>
-        <w:pStyle w:val="PreformattedText"/>
-        <w:rPr>
-          <w:rFonts w:ascii="moz-fixed" w:hAnsi="moz-fixed"/>
-          <w:sz w:val="9"/>
-          <w:lang w:val="en-AU"/>
-        </w:rPr>
-      </w:pPr>
-      <w:r>
-        <w:rPr>
-          <w:rFonts w:ascii="moz-fixed" w:hAnsi="moz-fixed"/>
-          <w:sz w:val="9"/>
-          <w:lang w:val="en-AU"/>
-        </w:rPr>
-        <w:t>That being said, I do believe there are some opportunities to strengthen the argument for this method as a tool for planners. The literature review is well structured, and contains many of the papers that came to my mind as I began reading this paper. However, I wanted to call your attention to some other relevant literature beyond Bowler et al. (2010) for your literature review. Regarding tree orientation for cooling and energy savings, I think Donovan &amp; Butry (2009), Rosenfeld &amp; Romm (1996), and Simpson &amp; McPherson (1996) could help structure your argument about optimizing tree orientation. Additionally, Oliviera et al. (2011) and Sanusi et al. (2015) regard specifically street tree orientation and cooling ability. In regards to the QE limitations around page 18, just a few studies came to mind that could inform improvements to the watered impervious surface component: Nakayama et al (2010) and Kim et al (2012).</w:t>
-      </w:r>
-    </w:p>
-    <w:p>
-      <w:pPr>
-        <w:pStyle w:val="PreformattedText"/>
-        <w:rPr/>
-      </w:pPr>
-      <w:r>
-        <w:rPr/>
-      </w:r>
-    </w:p>
-    <w:p>
-      <w:pPr>
-        <w:pStyle w:val="PreformattedText"/>
-        <w:rPr>
-          <w:rFonts w:ascii="moz-fixed" w:hAnsi="moz-fixed"/>
-          <w:sz w:val="9"/>
-          <w:lang w:val="en-AU"/>
-        </w:rPr>
-      </w:pPr>
-      <w:r>
-        <w:rPr>
-          <w:rFonts w:ascii="moz-fixed" w:hAnsi="moz-fixed"/>
-          <w:sz w:val="9"/>
-          <w:lang w:val="en-AU"/>
-        </w:rPr>
-        <w:t>Finally, regarding your discussion, I believe it would help to provide some specific examples regarding how you see this tool being used by planners. Since your paper is framed as a way to enhance planning strategies to combat heat in a changing climate, it is important to make this connection at the end as well to reach out to the planning community. It is documented in the literature that planners often lack the personal expertise, personnel or time to run and interpret complex models such as the one you have created (Eliasson, 2000; Moser, 2014; Winkler, 2011). Even a short discussion about partnerships or other methods of implementation would go a long way to enrich the discussion. In terms of utility, I would like to see this model used in the species selection process. You currently use existing species in the validation procedure, which makes sense in the context of this paper. But current species may not always be appropriate in a changing climate. This tool could be</w:t>
-      </w:r>
-    </w:p>
-    <w:p>
-      <w:pPr>
-        <w:pStyle w:val="PreformattedText"/>
-        <w:rPr>
-          <w:rFonts w:ascii="moz-fixed" w:hAnsi="moz-fixed"/>
-          <w:sz w:val="9"/>
-          <w:lang w:val="en-AU"/>
-        </w:rPr>
-      </w:pPr>
-      <w:r>
-        <w:rPr>
-          <w:rFonts w:ascii="moz-fixed" w:hAnsi="moz-fixed"/>
-          <w:sz w:val="9"/>
-          <w:lang w:val="en-AU"/>
-        </w:rPr>
-        <w:t>useful to determine the impact of various species that may be more appropriate in the future under a new climate regime. Similarly, I see this tool being most useful for long-term planning goals rather than short-term emergency response. I think you will need to further explain your reasoning on page 21, line 26 regarding this model's utility in emergency planning in order to convince planners that it can be used in such a case.</w:t>
-      </w:r>
-    </w:p>
-    <w:p>
-      <w:pPr>
-        <w:pStyle w:val="PreformattedText"/>
-        <w:rPr/>
-      </w:pPr>
-      <w:r>
-        <w:rPr/>
-      </w:r>
-    </w:p>
-    <w:p>
-      <w:pPr>
-        <w:pStyle w:val="PreformattedText"/>
-        <w:rPr>
-          <w:rFonts w:ascii="moz-fixed" w:hAnsi="moz-fixed"/>
-          <w:sz w:val="9"/>
-          <w:lang w:val="en-AU"/>
-        </w:rPr>
-      </w:pPr>
-      <w:r>
-        <w:rPr>
-          <w:rFonts w:ascii="moz-fixed" w:hAnsi="moz-fixed"/>
-          <w:sz w:val="9"/>
-          <w:lang w:val="en-AU"/>
-        </w:rPr>
-        <w:t>Aside from the above recommendations, I believe this is a strong paper and a promising model.</w:t>
-      </w:r>
-    </w:p>
-    <w:p>
-      <w:pPr>
-        <w:pStyle w:val="PreformattedText"/>
-        <w:rPr/>
-      </w:pPr>
-      <w:r>
-        <w:rPr/>
-      </w:r>
-    </w:p>
-    <w:p>
-      <w:pPr>
-        <w:pStyle w:val="PreformattedText"/>
-        <w:rPr>
-          <w:rFonts w:ascii="moz-fixed" w:hAnsi="moz-fixed"/>
-          <w:sz w:val="9"/>
-          <w:lang w:val="en-AU"/>
-        </w:rPr>
-      </w:pPr>
-      <w:r>
-        <w:rPr>
-          <w:rFonts w:ascii="moz-fixed" w:hAnsi="moz-fixed"/>
-          <w:sz w:val="9"/>
-          <w:lang w:val="en-AU"/>
-        </w:rPr>
-        <w:t>Detailed notes:</w:t>
-      </w:r>
-    </w:p>
-    <w:p>
-      <w:pPr>
-        <w:pStyle w:val="PreformattedText"/>
-        <w:rPr/>
-      </w:pPr>
-      <w:r>
-        <w:rPr/>
-      </w:r>
-    </w:p>
-    <w:p>
-      <w:pPr>
-        <w:pStyle w:val="PreformattedText"/>
-        <w:rPr>
-          <w:rFonts w:ascii="moz-fixed" w:hAnsi="moz-fixed"/>
-          <w:strike/>
-          <w:sz w:val="9"/>
-          <w:lang w:val="en-AU"/>
-        </w:rPr>
-      </w:pPr>
-      <w:r>
-        <w:rPr>
-          <w:rFonts w:ascii="moz-fixed" w:hAnsi="moz-fixed"/>
-          <w:strike/>
-          <w:sz w:val="9"/>
-          <w:lang w:val="en-AU"/>
-        </w:rPr>
-        <w:t>Abstract line 17: remove "future" as this sentence describes trends already occurring</w:t>
-      </w:r>
-    </w:p>
-    <w:p>
-      <w:pPr>
-        <w:pStyle w:val="PreformattedText"/>
-        <w:rPr>
-          <w:rFonts w:ascii="moz-fixed" w:hAnsi="moz-fixed"/>
-          <w:sz w:val="9"/>
-          <w:lang w:val="en-AU"/>
-        </w:rPr>
-      </w:pPr>
-      <w:r>
-        <w:rPr>
-          <w:rFonts w:ascii="moz-fixed" w:hAnsi="moz-fixed"/>
-          <w:sz w:val="9"/>
-          <w:lang w:val="en-AU"/>
-        </w:rPr>
-      </w:r>
-    </w:p>
-    <w:p>
-      <w:pPr>
-        <w:pStyle w:val="PreformattedText"/>
-        <w:rPr>
-          <w:rFonts w:ascii="moz-fixed" w:hAnsi="moz-fixed"/>
-          <w:strike/>
-          <w:sz w:val="9"/>
-          <w:lang w:val="en-AU"/>
-        </w:rPr>
-      </w:pPr>
-      <w:r>
-        <w:rPr>
-          <w:rFonts w:ascii="moz-fixed" w:hAnsi="moz-fixed"/>
-          <w:strike/>
-          <w:sz w:val="9"/>
-          <w:lang w:val="en-AU"/>
-        </w:rPr>
-        <w:t>Abstract line 23: Spell out MAESPA acronym for its first use</w:t>
-      </w:r>
-    </w:p>
-    <w:p>
-      <w:pPr>
-        <w:pStyle w:val="PreformattedText"/>
-        <w:rPr>
-          <w:rFonts w:ascii="moz-fixed" w:hAnsi="moz-fixed"/>
-          <w:b/>
-          <w:b/>
-          <w:bCs/>
-          <w:sz w:val="9"/>
-          <w:lang w:val="en-AU"/>
-        </w:rPr>
-      </w:pPr>
-      <w:r>
-        <w:rPr>
-          <w:rFonts w:ascii="moz-fixed" w:hAnsi="moz-fixed"/>
-          <w:b/>
-          <w:bCs/>
-          <w:sz w:val="9"/>
-          <w:lang w:val="en-AU"/>
-        </w:rPr>
-        <w:t xml:space="preserve">SPA is </w:t>
-      </w:r>
-      <w:r>
-        <w:rPr>
-          <w:rFonts w:ascii="moz-fixed" w:hAnsi="moz-fixed"/>
-          <w:b/>
-          <w:bCs/>
-          <w:sz w:val="9"/>
-          <w:lang w:val="en-AU"/>
-        </w:rPr>
-        <w:t xml:space="preserve">Soil-plant-atmosphere </w:t>
-      </w:r>
-      <w:r>
-        <w:rPr>
-          <w:rFonts w:ascii="moz-fixed" w:hAnsi="moz-fixed"/>
-          <w:b/>
-          <w:bCs/>
-          <w:sz w:val="9"/>
-          <w:lang w:val="en-AU"/>
-        </w:rPr>
-        <w:t>but MAESTRO doesn’t stand for anything (Wang, Y.P. and Jarvis, P.G., 1990. Description and validation of an array model - MAESTRO. Agric. For. Meteorol., 51: 257-280.)</w:t>
+        <w:t>SPA is Soil-plant-atmosphere but MAESTRO doesn’t stand for anything (Wang, Y.P. and Jarvis, P.G., 1990. Description and validation of an array model - MAESTRO. Agric. For. Meteorol., 51: 257-280.)</w:t>
       </w:r>
     </w:p>
     <w:p>
@@ -5220,6 +5059,7 @@
       <w:pgNumType w:fmt="decimal"/>
       <w:formProt w:val="false"/>
       <w:textDirection w:val="lrTb"/>
+      <w:docGrid w:type="default" w:linePitch="240" w:charSpace="4294961151"/>
     </w:sectPr>
   </w:body>
 </w:document>
@@ -5231,15 +5071,12 @@
     <w:rPrDefault>
       <w:rPr>
         <w:rFonts w:ascii="Liberation Serif" w:hAnsi="Liberation Serif" w:eastAsia="Noto Sans CJK SC Regular" w:cs="FreeSans"/>
-        <w:sz w:val="24"/>
         <w:szCs w:val="24"/>
         <w:lang w:val="en-AU" w:eastAsia="zh-CN" w:bidi="hi-IN"/>
       </w:rPr>
     </w:rPrDefault>
     <w:pPrDefault>
-      <w:pPr>
-        <w:widowControl/>
-      </w:pPr>
+      <w:pPr/>
     </w:pPrDefault>
   </w:docDefaults>
   <w:style w:type="paragraph" w:styleId="Normal">
@@ -5247,10 +5084,12 @@
     <w:qFormat/>
     <w:pPr>
       <w:widowControl/>
+      <w:bidi w:val="0"/>
+      <w:jc w:val="left"/>
     </w:pPr>
     <w:rPr>
       <w:rFonts w:ascii="Liberation Serif" w:hAnsi="Liberation Serif" w:eastAsia="Noto Sans CJK SC Regular" w:cs="FreeSans"/>
-      <w:color w:val="auto"/>
+      <w:color w:val="00000A"/>
       <w:sz w:val="24"/>
       <w:szCs w:val="24"/>
       <w:lang w:val="en-AU" w:eastAsia="zh-CN" w:bidi="hi-IN"/>

</xml_diff>

<commit_message>
Reorganized and cut down equation section
</commit_message>
<xml_diff>
--- a/Review Responses.docx
+++ b/Review Responses.docx
@@ -2,6 +2,130 @@
 <file path=word/document.xml><?xml version="1.0" encoding="utf-8"?>
 <w:document xmlns:o="urn:schemas-microsoft-com:office:office" xmlns:r="http://schemas.openxmlformats.org/officeDocument/2006/relationships" xmlns:v="urn:schemas-microsoft-com:vml" xmlns:w="http://schemas.openxmlformats.org/wordprocessingml/2006/main" xmlns:w10="urn:schemas-microsoft-com:office:word" xmlns:wp="http://schemas.openxmlformats.org/drawingml/2006/wordprocessingDrawing" xmlns:wps="http://schemas.microsoft.com/office/word/2010/wordprocessingShape" xmlns:wpg="http://schemas.microsoft.com/office/word/2010/wordprocessingGroup" xmlns:mc="http://schemas.openxmlformats.org/markup-compatibility/2006" xmlns:wp14="http://schemas.microsoft.com/office/word/2010/wordprocessingDrawing" xmlns:w14="http://schemas.microsoft.com/office/word/2010/wordml" mc:Ignorable="w14 wp14">
   <w:body>
+    <w:p>
+      <w:pPr>
+        <w:pStyle w:val="Normal"/>
+        <w:rPr/>
+      </w:pPr>
+      <w:r>
+        <w:rPr/>
+      </w:r>
+    </w:p>
+    <w:p>
+      <w:pPr>
+        <w:pStyle w:val="Normal"/>
+        <w:rPr/>
+      </w:pPr>
+      <w:r>
+        <w:rPr/>
+      </w:r>
+    </w:p>
+    <w:p>
+      <w:pPr>
+        <w:pStyle w:val="Normal"/>
+        <w:rPr/>
+      </w:pPr>
+      <w:r>
+        <w:rPr/>
+        <w:t>It is hard to know where to start. But seen as though some of the comments are calling for quite large structural and content changes, I would step right back and plan out again exactly what is it you want to say in each section and paragraph for inclusion in the article. Given all three reviewers comments about the UTCI and the application of the model at the micro-scale, my feeling is you need to include  some of the street scale modelling to show the model's capabilities at this scale and the validation. Then, you second paper is more about the impact of changing vegetation cover and can be applied to any site.</w:t>
+      </w:r>
+    </w:p>
+    <w:p>
+      <w:pPr>
+        <w:pStyle w:val="Normal"/>
+        <w:rPr/>
+      </w:pPr>
+      <w:r>
+        <w:rPr/>
+      </w:r>
+    </w:p>
+    <w:p>
+      <w:pPr>
+        <w:pStyle w:val="Normal"/>
+        <w:rPr/>
+      </w:pPr>
+      <w:r>
+        <w:rPr/>
+        <w:t>RE: P18 L39. I would remove this paragraph altogether and state that this is addressed in your response to the another reviewers query about application of the micro-scale model at the local scale. I was never a fan of it, it's too vague and opens a box of uncertainty that is not worth the trouble.</w:t>
+      </w:r>
+    </w:p>
+    <w:p>
+      <w:pPr>
+        <w:pStyle w:val="Normal"/>
+        <w:rPr/>
+      </w:pPr>
+      <w:r>
+        <w:rPr/>
+      </w:r>
+    </w:p>
+    <w:p>
+      <w:pPr>
+        <w:pStyle w:val="Normal"/>
+        <w:rPr/>
+      </w:pPr>
+      <w:r>
+        <w:rPr/>
+        <w:t>The sphere comment is addressed in the attached. See what you think.</w:t>
+      </w:r>
+    </w:p>
+    <w:p>
+      <w:pPr>
+        <w:pStyle w:val="Normal"/>
+        <w:rPr/>
+      </w:pPr>
+      <w:r>
+        <w:rPr/>
+      </w:r>
+    </w:p>
+    <w:p>
+      <w:pPr>
+        <w:pStyle w:val="Normal"/>
+        <w:rPr/>
+      </w:pPr>
+      <w:r>
+        <w:rPr/>
+        <w:t>Heat fluxes from MAESPA. Could just say that MAESPA currently does not output correct heat fluxes. But either way, say we wanted to keep the consistency of the approach for sensible heat fluxes, and so only used the QE from MAESPA. Heat fluxes from MAESPA would have also required correct modelling of heat storage in the canopy and woody biomass of the trees which is complex and . We chose the consistency so that heat storage in the canopy (MEASPA tiles) was modelled as a residual which assisted in energy balance closure.</w:t>
+      </w:r>
+    </w:p>
+    <w:p>
+      <w:pPr>
+        <w:pStyle w:val="PreformattedText"/>
+        <w:rPr>
+          <w:rFonts w:ascii="moz-fixed" w:hAnsi="moz-fixed"/>
+          <w:sz w:val="9"/>
+          <w:lang w:val="en-AU"/>
+        </w:rPr>
+      </w:pPr>
+      <w:r>
+        <w:rPr/>
+      </w:r>
+    </w:p>
+    <w:p>
+      <w:pPr>
+        <w:pStyle w:val="PreformattedText"/>
+        <w:rPr>
+          <w:rFonts w:ascii="moz-fixed" w:hAnsi="moz-fixed"/>
+          <w:sz w:val="9"/>
+          <w:lang w:val="en-AU"/>
+        </w:rPr>
+      </w:pPr>
+      <w:r>
+        <w:rPr/>
+      </w:r>
+    </w:p>
+    <w:p>
+      <w:pPr>
+        <w:pStyle w:val="PreformattedText"/>
+        <w:rPr>
+          <w:rFonts w:ascii="moz-fixed" w:hAnsi="moz-fixed"/>
+          <w:sz w:val="9"/>
+          <w:lang w:val="en-AU"/>
+        </w:rPr>
+      </w:pPr>
+      <w:r>
+        <w:rPr/>
+      </w:r>
+    </w:p>
     <w:p>
       <w:pPr>
         <w:pStyle w:val="PreformattedText"/>
@@ -1263,11 +1387,7 @@
     <w:p>
       <w:pPr>
         <w:pStyle w:val="PreformattedText"/>
-        <w:rPr>
-          <w:rFonts w:ascii="moz-fixed" w:hAnsi="moz-fixed"/>
-          <w:sz w:val="9"/>
-          <w:lang w:val="en-AU"/>
-        </w:rPr>
+        <w:rPr/>
       </w:pPr>
       <w:r>
         <w:rPr>
@@ -1281,6 +1401,37 @@
     <w:p>
       <w:pPr>
         <w:pStyle w:val="PreformattedText"/>
+        <w:rPr>
+          <w:b/>
+          <w:b/>
+          <w:bCs/>
+        </w:rPr>
+      </w:pPr>
+      <w:r>
+        <w:rPr>
+          <w:rFonts w:ascii="moz-fixed" w:hAnsi="moz-fixed"/>
+          <w:b/>
+          <w:bCs/>
+          <w:sz w:val="9"/>
+          <w:lang w:val="en-AU"/>
+        </w:rPr>
+        <w:t xml:space="preserve">Note: all minor changes that were addressed in the suggested manner are marked with </w:t>
+      </w:r>
+      <w:r>
+        <w:rPr>
+          <w:rFonts w:ascii="moz-fixed" w:hAnsi="moz-fixed"/>
+          <w:b/>
+          <w:bCs/>
+          <w:strike/>
+          <w:sz w:val="9"/>
+          <w:lang w:val="en-AU"/>
+        </w:rPr>
+        <w:t>strikethrough.</w:t>
+      </w:r>
+    </w:p>
+    <w:p>
+      <w:pPr>
+        <w:pStyle w:val="PreformattedText"/>
         <w:rPr/>
       </w:pPr>
       <w:r>
@@ -1510,24 +1661,37 @@
     <w:p>
       <w:pPr>
         <w:pStyle w:val="PreformattedText"/>
-        <w:rPr>
-          <w:rFonts w:ascii="moz-fixed" w:hAnsi="moz-fixed"/>
-          <w:b/>
-          <w:b/>
-          <w:bCs/>
-          <w:sz w:val="9"/>
-          <w:lang w:val="en-AU"/>
-        </w:rPr>
-      </w:pPr>
-      <w:r>
-        <w:rPr>
-          <w:rFonts w:ascii="moz-fixed" w:hAnsi="moz-fixed"/>
-          <w:b/>
-          <w:bCs/>
-          <w:sz w:val="9"/>
-          <w:lang w:val="en-AU"/>
-        </w:rPr>
-        <w:t>Tried to clarify, MAE is not an acronym (came from MAESTRO model which was just a name), while SPA (Soil-plant-atmosphere) is.</w:t>
+        <w:rPr/>
+      </w:pPr>
+      <w:r>
+        <w:rPr>
+          <w:rFonts w:ascii="moz-fixed" w:hAnsi="moz-fixed"/>
+          <w:b/>
+          <w:bCs/>
+          <w:sz w:val="9"/>
+          <w:lang w:val="en-AU"/>
+        </w:rPr>
+        <w:t xml:space="preserve">Tried to clarify </w:t>
+      </w:r>
+      <w:r>
+        <w:rPr>
+          <w:rFonts w:ascii="moz-fixed" w:hAnsi="moz-fixed"/>
+          <w:b/>
+          <w:bCs/>
+          <w:sz w:val="9"/>
+          <w:lang w:val="en-AU"/>
+        </w:rPr>
+        <w:t>in the text.</w:t>
+      </w:r>
+      <w:r>
+        <w:rPr>
+          <w:rFonts w:ascii="moz-fixed" w:hAnsi="moz-fixed"/>
+          <w:b/>
+          <w:bCs/>
+          <w:sz w:val="9"/>
+          <w:lang w:val="en-AU"/>
+        </w:rPr>
+        <w:t xml:space="preserve"> MAE is not an acronym (came from MAESTRO model which was just a name), while SPA (Soil-plant-atmosphere) is.</w:t>
       </w:r>
     </w:p>
     <w:p>
@@ -1764,24 +1928,67 @@
     <w:p>
       <w:pPr>
         <w:pStyle w:val="PreformattedText"/>
-        <w:rPr>
-          <w:rFonts w:ascii="moz-fixed" w:hAnsi="moz-fixed"/>
-          <w:b/>
-          <w:b/>
-          <w:bCs/>
-          <w:sz w:val="9"/>
-          <w:lang w:val="en-AU"/>
-        </w:rPr>
-      </w:pPr>
-      <w:r>
-        <w:rPr>
-          <w:rFonts w:ascii="moz-fixed" w:hAnsi="moz-fixed"/>
-          <w:b/>
-          <w:bCs/>
-          <w:sz w:val="9"/>
-          <w:lang w:val="en-AU"/>
-        </w:rPr>
-        <w:t>Ok, I agree that the UTCI function is not useful. The actual equation is about a page long and documented elsewhere. I’m happy to remove the actual equation (UTCI function) and point to the equation source, but I suggest that the model calculating UTCI and Tmrt are essential pieces of the model and should be highlighted. These are the outputs that make assessing human thermal comfort possible, otherwise the model is not going to be terribly useful. The evaluations of modelling of Tmrt and UTCI will be documented in the next article. Otherwise, they would add another 10-20 pages to an already long article. If you believe having all the evaluations in a single article and are not concerned about the length, I’m happy to add those to this article, but I suspect the length will be a problem.</w:t>
+        <w:rPr/>
+      </w:pPr>
+      <w:r>
+        <w:rPr>
+          <w:rFonts w:ascii="moz-fixed" w:hAnsi="moz-fixed"/>
+          <w:b/>
+          <w:bCs/>
+          <w:sz w:val="9"/>
+          <w:lang w:val="en-AU"/>
+        </w:rPr>
+        <w:t xml:space="preserve">Ok, I agree that the UTCI function is not useful. The actual equation is about a page long and documented elsewhere. I’m happy to remove the actual equation (UTCI function) and point to the equation source, but I suggest that the model calculating UTCI and Tmrt are essential pieces of the model and should be highlighted. These are the outputs that make assessing human thermal comfort possible, otherwise the model is not going to be terribly useful. The evaluations of modelling of Tmrt and UTCI will be documented in the next article. Otherwise, they would add another 10-20 pages to an already long article. </w:t>
+      </w:r>
+      <w:r>
+        <w:rPr>
+          <w:rFonts w:ascii="moz-fixed" w:hAnsi="moz-fixed"/>
+          <w:b/>
+          <w:bCs/>
+          <w:sz w:val="9"/>
+          <w:lang w:val="en-AU"/>
+        </w:rPr>
+        <w:t>The plan was to publish the second article on the two evaluations and a demonstration of some canopy cover scenarios.</w:t>
+      </w:r>
+      <w:r>
+        <w:rPr>
+          <w:rFonts w:ascii="moz-fixed" w:hAnsi="moz-fixed"/>
+          <w:b/>
+          <w:bCs/>
+          <w:sz w:val="9"/>
+          <w:lang w:val="en-AU"/>
+        </w:rPr>
+        <w:t xml:space="preserve"> If you believe having all the evaluations in a single article and are not concerned about the length, I’m happy to add those to this article, but </w:t>
+      </w:r>
+      <w:r>
+        <w:rPr>
+          <w:rFonts w:ascii="moz-fixed" w:hAnsi="moz-fixed"/>
+          <w:b/>
+          <w:bCs/>
+          <w:sz w:val="9"/>
+          <w:lang w:val="en-AU"/>
+        </w:rPr>
+        <w:t>I feel</w:t>
+      </w:r>
+      <w:r>
+        <w:rPr>
+          <w:rFonts w:ascii="moz-fixed" w:hAnsi="moz-fixed"/>
+          <w:b/>
+          <w:bCs/>
+          <w:sz w:val="9"/>
+          <w:lang w:val="en-AU"/>
+        </w:rPr>
+        <w:t xml:space="preserve"> the length will be a problem </w:t>
+      </w:r>
+      <w:r>
+        <w:rPr>
+          <w:rFonts w:ascii="moz-fixed" w:hAnsi="moz-fixed"/>
+          <w:b/>
+          <w:bCs/>
+          <w:sz w:val="9"/>
+          <w:lang w:val="en-AU"/>
+        </w:rPr>
+        <w:t>and would have to condense far too much to adequately cover the material.</w:t>
       </w:r>
     </w:p>
     <w:p>
@@ -3127,11 +3334,7 @@
     <w:p>
       <w:pPr>
         <w:pStyle w:val="PreformattedText"/>
-        <w:rPr>
-          <w:rFonts w:ascii="moz-fixed" w:hAnsi="moz-fixed"/>
-          <w:sz w:val="9"/>
-          <w:lang w:val="en-AU"/>
-        </w:rPr>
+        <w:rPr/>
       </w:pPr>
       <w:r>
         <w:rPr>
@@ -3145,20 +3348,36 @@
     <w:p>
       <w:pPr>
         <w:pStyle w:val="PreformattedText"/>
-        <w:rPr/>
-      </w:pPr>
-      <w:r>
-        <w:rPr/>
-      </w:r>
-    </w:p>
-    <w:p>
-      <w:pPr>
-        <w:pStyle w:val="PreformattedText"/>
-        <w:rPr>
-          <w:rFonts w:ascii="moz-fixed" w:hAnsi="moz-fixed"/>
-          <w:sz w:val="9"/>
-          <w:lang w:val="en-AU"/>
-        </w:rPr>
+        <w:rPr>
+          <w:b/>
+          <w:b/>
+          <w:bCs/>
+        </w:rPr>
+      </w:pPr>
+      <w:r>
+        <w:rPr>
+          <w:rFonts w:ascii="moz-fixed" w:hAnsi="moz-fixed"/>
+          <w:b/>
+          <w:bCs/>
+          <w:sz w:val="9"/>
+          <w:lang w:val="en-AU"/>
+        </w:rPr>
+        <w:t>This is something unchanged from the original TUF-3D (Krayenhoff 2007). As such, it has been removed from this manuscript as part of the overall removal of all already published portions of the model (see Reviewer #1, major comment #1).</w:t>
+      </w:r>
+    </w:p>
+    <w:p>
+      <w:pPr>
+        <w:pStyle w:val="PreformattedText"/>
+        <w:rPr/>
+      </w:pPr>
+      <w:r>
+        <w:rPr/>
+      </w:r>
+    </w:p>
+    <w:p>
+      <w:pPr>
+        <w:pStyle w:val="PreformattedText"/>
+        <w:rPr/>
       </w:pPr>
       <w:r>
         <w:rPr>
@@ -3167,6 +3386,269 @@
           <w:lang w:val="en-AU"/>
         </w:rPr>
         <w:t>Eq. 11: Third term on RHS seems incorrect. Why A/4 and not A/2? Surely half of the sphere is illuminated. Please check. Secondly, presumably the exposure of a pedestrian in the canyon will differ from the surfaces themselves, and this deserves a contextual comment in the text. Furthermore, Tmrt usually involves a weighting by the direction of the incoming radiation (see VDI guidelines/Rayman articles by Matzarakis). If this is not included, it should be acknowledged in the text.</w:t>
+      </w:r>
+    </w:p>
+    <w:p>
+      <w:pPr>
+        <w:pStyle w:val="PreformattedText"/>
+        <w:rPr>
+          <w:rFonts w:ascii="Moz-fixed" w:hAnsi="Moz-fixed"/>
+          <w:b/>
+          <w:b/>
+          <w:bCs/>
+          <w:color w:val="auto"/>
+          <w:sz w:val="9"/>
+          <w:szCs w:val="9"/>
+        </w:rPr>
+      </w:pPr>
+      <w:r>
+        <w:rPr>
+          <w:rFonts w:cs="Times New Roman" w:ascii="Moz-fixed" w:hAnsi="Moz-fixed"/>
+          <w:b/>
+          <w:bCs/>
+          <w:i/>
+          <w:color w:val="auto" w:themeShade="80"/>
+          <w:sz w:val="9"/>
+          <w:szCs w:val="9"/>
+        </w:rPr>
+        <w:t xml:space="preserve">The third term on the RHS is correct and follows Liljegran et al., 2008 and relates to the direct irradiance on the projected area of the globe. Please see below. </w:t>
+      </w:r>
+    </w:p>
+    <w:p>
+      <w:pPr>
+        <w:pStyle w:val="PreformattedText"/>
+        <w:rPr>
+          <w:rFonts w:ascii="Moz-fixed" w:hAnsi="Moz-fixed" w:cs="Times New Roman"/>
+          <w:b/>
+          <w:b/>
+          <w:bCs/>
+          <w:i/>
+          <w:i/>
+          <w:color w:val="auto" w:themeShade="80"/>
+          <w:sz w:val="9"/>
+          <w:szCs w:val="9"/>
+        </w:rPr>
+      </w:pPr>
+      <w:r>
+        <w:rPr>
+          <w:rFonts w:cs="Times New Roman" w:ascii="Moz-fixed" w:hAnsi="Moz-fixed"/>
+          <w:b/>
+          <w:bCs/>
+          <w:i/>
+          <w:color w:val="auto" w:themeShade="80"/>
+          <w:sz w:val="9"/>
+          <w:szCs w:val="9"/>
+        </w:rPr>
+      </w:r>
+    </w:p>
+    <w:p>
+      <w:pPr>
+        <w:pStyle w:val="PreformattedText"/>
+        <w:rPr>
+          <w:rFonts w:ascii="Moz-fixed" w:hAnsi="Moz-fixed"/>
+          <w:b/>
+          <w:b/>
+          <w:bCs/>
+          <w:color w:val="auto"/>
+          <w:sz w:val="9"/>
+          <w:szCs w:val="9"/>
+        </w:rPr>
+      </w:pPr>
+      <w:r>
+        <w:rPr>
+          <w:rFonts w:cs="Times New Roman" w:ascii="Moz-fixed" w:hAnsi="Moz-fixed"/>
+          <w:b/>
+          <w:bCs/>
+          <w:i/>
+          <w:color w:val="auto" w:themeShade="80"/>
+          <w:sz w:val="9"/>
+          <w:szCs w:val="9"/>
+        </w:rPr>
+        <w:t>Regarding exposure of a person compared to a surface, yes there is likely to be some differences, however Tg and Tmrt therefore are calculated per grid square, so there is variance across the domain. The assumption is that the radiation leaving a surface (e.g. a wall) reaches the person (sphere) located at each grid point.</w:t>
+      </w:r>
+    </w:p>
+    <w:p>
+      <w:pPr>
+        <w:pStyle w:val="PreformattedText"/>
+        <w:rPr>
+          <w:rFonts w:ascii="Moz-fixed" w:hAnsi="Moz-fixed" w:cs="Times New Roman"/>
+          <w:b/>
+          <w:b/>
+          <w:bCs/>
+          <w:i/>
+          <w:i/>
+          <w:color w:val="auto" w:themeShade="80"/>
+          <w:sz w:val="9"/>
+          <w:szCs w:val="9"/>
+        </w:rPr>
+      </w:pPr>
+      <w:r>
+        <w:rPr>
+          <w:rFonts w:cs="Times New Roman" w:ascii="Moz-fixed" w:hAnsi="Moz-fixed"/>
+          <w:b/>
+          <w:bCs/>
+          <w:i/>
+          <w:color w:val="auto" w:themeShade="80"/>
+          <w:sz w:val="9"/>
+          <w:szCs w:val="9"/>
+        </w:rPr>
+      </w:r>
+    </w:p>
+    <w:p>
+      <w:pPr>
+        <w:pStyle w:val="PreformattedText"/>
+        <w:rPr>
+          <w:rFonts w:ascii="Moz-fixed" w:hAnsi="Moz-fixed"/>
+          <w:b/>
+          <w:b/>
+          <w:bCs/>
+          <w:color w:val="auto"/>
+          <w:sz w:val="9"/>
+          <w:szCs w:val="9"/>
+        </w:rPr>
+      </w:pPr>
+      <w:r>
+        <w:rPr>
+          <w:rFonts w:cs="Times New Roman" w:ascii="Moz-fixed" w:hAnsi="Moz-fixed"/>
+          <w:b/>
+          <w:bCs/>
+          <w:i/>
+          <w:color w:val="auto" w:themeShade="80"/>
+          <w:sz w:val="9"/>
+          <w:szCs w:val="9"/>
+        </w:rPr>
+        <w:t>The use of a sphere is a simplification of the calculation of Tmrt on the human body and so the weighting factors usually applied for the calculation of Tmrt for the human body are instead those for a sphere.</w:t>
+      </w:r>
+    </w:p>
+    <w:p>
+      <w:pPr>
+        <w:pStyle w:val="PreformattedText"/>
+        <w:rPr>
+          <w:rFonts w:ascii="Moz-fixed" w:hAnsi="Moz-fixed" w:cs="Times New Roman"/>
+          <w:b/>
+          <w:b/>
+          <w:bCs/>
+          <w:i/>
+          <w:i/>
+          <w:color w:val="auto" w:themeShade="80"/>
+          <w:sz w:val="9"/>
+          <w:szCs w:val="9"/>
+        </w:rPr>
+      </w:pPr>
+      <w:r>
+        <w:rPr>
+          <w:rFonts w:cs="Times New Roman" w:ascii="Moz-fixed" w:hAnsi="Moz-fixed"/>
+          <w:b/>
+          <w:bCs/>
+          <w:i/>
+          <w:color w:val="auto" w:themeShade="80"/>
+          <w:sz w:val="9"/>
+          <w:szCs w:val="9"/>
+        </w:rPr>
+      </w:r>
+    </w:p>
+    <w:p>
+      <w:pPr>
+        <w:pStyle w:val="PreformattedText"/>
+        <w:rPr>
+          <w:rFonts w:ascii="Moz-fixed" w:hAnsi="Moz-fixed"/>
+          <w:b/>
+          <w:b/>
+          <w:bCs/>
+          <w:color w:val="auto"/>
+          <w:sz w:val="9"/>
+          <w:szCs w:val="9"/>
+        </w:rPr>
+      </w:pPr>
+      <w:r>
+        <w:rPr>
+          <w:rFonts w:cs="Times New Roman" w:ascii="Moz-fixed" w:hAnsi="Moz-fixed"/>
+          <w:b/>
+          <w:bCs/>
+          <w:i/>
+          <w:color w:val="auto" w:themeShade="80"/>
+          <w:sz w:val="9"/>
+          <w:szCs w:val="9"/>
+        </w:rPr>
+        <w:t>From Liljegren, J. C., Carhart, R. A., Lawday, P., Tschopp, S., Sharp, R., 2008. Modeling the wet bulb globe temperature using standard meteorological measurements. Journal of Occupational and Environmental Hygiene 5 (10), 645–655.</w:t>
+      </w:r>
+    </w:p>
+    <w:p>
+      <w:pPr>
+        <w:pStyle w:val="PreformattedText"/>
+        <w:rPr>
+          <w:rFonts w:ascii="Moz-fixed" w:hAnsi="Moz-fixed" w:cs="Times New Roman"/>
+          <w:b/>
+          <w:b/>
+          <w:bCs/>
+          <w:i/>
+          <w:i/>
+          <w:color w:val="auto" w:themeShade="80"/>
+          <w:sz w:val="9"/>
+          <w:szCs w:val="9"/>
+        </w:rPr>
+      </w:pPr>
+      <w:r>
+        <w:rPr>
+          <w:rFonts w:cs="Times New Roman" w:ascii="Moz-fixed" w:hAnsi="Moz-fixed"/>
+          <w:b/>
+          <w:bCs/>
+          <w:i/>
+          <w:color w:val="auto" w:themeShade="80"/>
+          <w:sz w:val="9"/>
+          <w:szCs w:val="9"/>
+        </w:rPr>
+      </w:r>
+    </w:p>
+    <w:p>
+      <w:pPr>
+        <w:pStyle w:val="PreformattedText"/>
+        <w:rPr>
+          <w:rFonts w:ascii="Moz-fixed" w:hAnsi="Moz-fixed"/>
+          <w:b/>
+          <w:b/>
+          <w:bCs/>
+          <w:color w:val="auto"/>
+          <w:sz w:val="9"/>
+          <w:szCs w:val="9"/>
+        </w:rPr>
+      </w:pPr>
+      <w:r>
+        <w:rPr>
+          <w:rFonts w:cs="Times New Roman" w:ascii="Moz-fixed" w:hAnsi="Moz-fixed"/>
+          <w:b/>
+          <w:bCs/>
+          <w:i/>
+          <w:color w:val="auto" w:themeShade="80"/>
+          <w:sz w:val="9"/>
+          <w:szCs w:val="9"/>
+        </w:rPr>
+        <w:t>“</w:t>
+      </w:r>
+      <w:r>
+        <w:rPr>
+          <w:rFonts w:cs="Times New Roman" w:ascii="Moz-fixed" w:hAnsi="Moz-fixed"/>
+          <w:b/>
+          <w:bCs/>
+          <w:i/>
+          <w:color w:val="auto" w:themeShade="80"/>
+          <w:sz w:val="9"/>
+          <w:szCs w:val="9"/>
+        </w:rPr>
+        <w:t xml:space="preserve">The second and third terms on the right represent the energy gained by the globe due to diffuse and direct solar irradiance. It is important to note that these act on different areas: the diffuse </w:t>
+      </w:r>
+      <w:r>
+        <w:rPr>
+          <w:rFonts w:cs="Times New Roman" w:ascii="Moz-fixed" w:hAnsi="Moz-fixed"/>
+          <w:b/>
+          <w:bCs/>
+          <w:i/>
+          <w:color w:val="auto" w:themeShade="80"/>
+          <w:sz w:val="9"/>
+          <w:szCs w:val="9"/>
+          <w:lang w:val="en-AU"/>
+        </w:rPr>
+        <w:t>irradiance is incident on the upper hemisphere of the globe, whereas the direct irradiance is incident on the projected area of the globe normal to the solar zenith angle, which is the crosssectional area of the globe, πD2/4.”</w:t>
       </w:r>
     </w:p>
     <w:p>
@@ -5045,7 +5527,16 @@
     </w:p>
     <w:p>
       <w:pPr>
-        <w:pStyle w:val="PreformattedText"/>
+        <w:pStyle w:val="Normal"/>
+        <w:rPr/>
+      </w:pPr>
+      <w:r>
+        <w:rPr/>
+      </w:r>
+    </w:p>
+    <w:p>
+      <w:pPr>
+        <w:pStyle w:val="Normal"/>
         <w:rPr/>
       </w:pPr>
       <w:r>

</xml_diff>

<commit_message>
Finished with the final comment. Need to go back and proofread now.
</commit_message>
<xml_diff>
--- a/Review Responses.docx
+++ b/Review Responses.docx
@@ -5316,19 +5316,238 @@
         <w:pStyle w:val="PreformattedText"/>
         <w:rPr>
           <w:rFonts w:ascii="moz-fixed" w:hAnsi="moz-fixed"/>
-          <w:sz w:val="9"/>
-          <w:highlight w:val="yellow"/>
-          <w:lang w:val="en-AU"/>
-        </w:rPr>
-      </w:pPr>
-      <w:r>
-        <w:rPr>
-          <w:rFonts w:ascii="moz-fixed" w:hAnsi="moz-fixed"/>
-          <w:sz w:val="9"/>
-          <w:highlight w:val="yellow"/>
+          <w:strike/>
+          <w:sz w:val="9"/>
+          <w:lang w:val="en-AU"/>
+        </w:rPr>
+      </w:pPr>
+      <w:r>
+        <w:rPr>
+          <w:rFonts w:ascii="moz-fixed" w:hAnsi="moz-fixed"/>
+          <w:strike/>
+          <w:sz w:val="9"/>
           <w:lang w:val="en-AU"/>
         </w:rPr>
         <w:t>Finally, regarding your discussion, I believe it would help to provide some specific examples regarding how you see this tool being used by planners. Since your paper is framed as a way to enhance planning strategies to combat heat in a changing climate, it is important to make this connection at the end as well to reach out to the planning community. It is documented in the literature that planners often lack the personal expertise, personnel or time to run and interpret complex models such as the one you have created (Eliasson, 2000; Moser, 2014; Winkler, 2011). Even a short discussion about partnerships or other methods of implementation would go a long way to enrich the discussion. In terms of utility, I would like to see this model used in the species selection process. You currently use existing species in the validation procedure, which makes sense in the context of this paper. But current species may not always be appropriate in a changing climate. This tool could be useful to determine the impact of various species that may be more appropriate in the future under a new climate regime. Similarly, I see this tool being most useful for long-term planning goals rather than short-term emergency response. I think you will need to further explain your reasoning on page 21, line 26 regarding this model's utility in emergency planning in order to convince planners that it can be used in such a case.</w:t>
+      </w:r>
+    </w:p>
+    <w:p>
+      <w:pPr>
+        <w:pStyle w:val="PreformattedText"/>
+        <w:rPr>
+          <w:rFonts w:ascii="moz-fixed" w:hAnsi="moz-fixed"/>
+          <w:b/>
+          <w:b/>
+          <w:bCs/>
+          <w:sz w:val="9"/>
+          <w:lang w:val="en-AU"/>
+        </w:rPr>
+      </w:pPr>
+      <w:r>
+        <w:rPr>
+          <w:rFonts w:ascii="moz-fixed" w:hAnsi="moz-fixed"/>
+          <w:b/>
+          <w:bCs/>
+          <w:sz w:val="9"/>
+          <w:lang w:val="en-AU"/>
+        </w:rPr>
+        <w:t xml:space="preserve">The comment about extremes originally drew on a larger lit review which had a longer discussion about temperature thresholds and human health (i.e. Nicholls et al., 2008; Loughnan et al., 2010). In this more abbreviated form, I’ve changed that to a more general comment about “understanding how current urban design will respond to changing urban climate conditions.” The initial design goal of the model was to examine short (less than a week) extreme temperature events, which coloured some of the overall discussion in the drafts, but there is no need to restrict the usage of the model to only these scenarios. </w:t>
+      </w:r>
+    </w:p>
+    <w:p>
+      <w:pPr>
+        <w:pStyle w:val="PreformattedText"/>
+        <w:rPr>
+          <w:rFonts w:ascii="moz-fixed" w:hAnsi="moz-fixed"/>
+          <w:b/>
+          <w:b/>
+          <w:bCs/>
+          <w:sz w:val="9"/>
+          <w:lang w:val="en-AU"/>
+        </w:rPr>
+      </w:pPr>
+      <w:r>
+        <w:rPr>
+          <w:rFonts w:ascii="moz-fixed" w:hAnsi="moz-fixed"/>
+          <w:b/>
+          <w:bCs/>
+          <w:sz w:val="9"/>
+          <w:lang w:val="en-AU"/>
+        </w:rPr>
+      </w:r>
+    </w:p>
+    <w:p>
+      <w:pPr>
+        <w:pStyle w:val="PreformattedText"/>
+        <w:rPr>
+          <w:rFonts w:ascii="moz-fixed" w:hAnsi="moz-fixed"/>
+          <w:b/>
+          <w:b/>
+          <w:bCs/>
+          <w:sz w:val="9"/>
+          <w:lang w:val="en-AU"/>
+        </w:rPr>
+      </w:pPr>
+      <w:r>
+        <w:rPr>
+          <w:rFonts w:ascii="moz-fixed" w:hAnsi="moz-fixed"/>
+          <w:b/>
+          <w:bCs/>
+          <w:sz w:val="9"/>
+          <w:lang w:val="en-AU"/>
+        </w:rPr>
+        <w:t xml:space="preserve">I think I should defer </w:t>
+      </w:r>
+      <w:r>
+        <w:rPr>
+          <w:rFonts w:ascii="moz-fixed" w:hAnsi="moz-fixed"/>
+          <w:b/>
+          <w:bCs/>
+          <w:sz w:val="9"/>
+          <w:lang w:val="en-AU"/>
+        </w:rPr>
+        <w:t>the</w:t>
+      </w:r>
+      <w:r>
+        <w:rPr>
+          <w:rFonts w:ascii="moz-fixed" w:hAnsi="moz-fixed"/>
+          <w:b/>
+          <w:bCs/>
+          <w:sz w:val="9"/>
+          <w:lang w:val="en-AU"/>
+        </w:rPr>
+        <w:t xml:space="preserve"> larger discussion </w:t>
+      </w:r>
+      <w:r>
+        <w:rPr>
+          <w:rFonts w:ascii="moz-fixed" w:hAnsi="moz-fixed"/>
+          <w:b/>
+          <w:bCs/>
+          <w:sz w:val="9"/>
+          <w:lang w:val="en-AU"/>
+        </w:rPr>
+        <w:t>of species selection to the follow up article, which include an evaluation using observations of single isolated trees and scenarios of canopy cover. It seems like this article is already pretty long and complex and it would be quite difficult addressing species in a meaningful way here. As I’ve had to pull quite a lot of what was already planned for the 2</w:t>
+      </w:r>
+      <w:r>
+        <w:rPr>
+          <w:rFonts w:ascii="moz-fixed" w:hAnsi="moz-fixed"/>
+          <w:b/>
+          <w:bCs/>
+          <w:sz w:val="9"/>
+          <w:vertAlign w:val="superscript"/>
+          <w:lang w:val="en-AU"/>
+        </w:rPr>
+        <w:t>nd</w:t>
+      </w:r>
+      <w:r>
+        <w:rPr>
+          <w:rFonts w:ascii="moz-fixed" w:hAnsi="moz-fixed"/>
+          <w:b/>
+          <w:bCs/>
+          <w:sz w:val="9"/>
+          <w:lang w:val="en-AU"/>
+        </w:rPr>
+        <w:t xml:space="preserve"> article, that discussion seems like it would fit well there.</w:t>
+      </w:r>
+    </w:p>
+    <w:p>
+      <w:pPr>
+        <w:pStyle w:val="PreformattedText"/>
+        <w:rPr>
+          <w:rFonts w:ascii="moz-fixed" w:hAnsi="moz-fixed"/>
+          <w:b/>
+          <w:b/>
+          <w:bCs/>
+          <w:sz w:val="9"/>
+          <w:lang w:val="en-AU"/>
+        </w:rPr>
+      </w:pPr>
+      <w:r>
+        <w:rPr>
+          <w:rFonts w:ascii="moz-fixed" w:hAnsi="moz-fixed"/>
+          <w:b/>
+          <w:bCs/>
+          <w:sz w:val="9"/>
+          <w:lang w:val="en-AU"/>
+        </w:rPr>
+      </w:r>
+    </w:p>
+    <w:p>
+      <w:pPr>
+        <w:pStyle w:val="PreformattedText"/>
+        <w:rPr>
+          <w:rFonts w:ascii="moz-fixed" w:hAnsi="moz-fixed"/>
+          <w:b/>
+          <w:b/>
+          <w:bCs/>
+          <w:sz w:val="9"/>
+          <w:lang w:val="en-AU"/>
+        </w:rPr>
+      </w:pPr>
+      <w:r>
+        <w:rPr>
+          <w:rFonts w:ascii="moz-fixed" w:hAnsi="moz-fixed"/>
+          <w:b/>
+          <w:bCs/>
+          <w:sz w:val="9"/>
+          <w:lang w:val="en-AU"/>
+        </w:rPr>
+        <w:t xml:space="preserve">I think the suggestion about drawing out the future uses and future users is a good way to sum up this article. I hadn’t quite figured out how to include that sort of detail but I was able to turn this suggestion into my final paragraph for the article. </w:t>
+      </w:r>
+    </w:p>
+    <w:p>
+      <w:pPr>
+        <w:pStyle w:val="PreformattedText"/>
+        <w:rPr>
+          <w:rFonts w:ascii="moz-fixed" w:hAnsi="moz-fixed"/>
+          <w:b/>
+          <w:b/>
+          <w:bCs/>
+          <w:sz w:val="9"/>
+          <w:lang w:val="en-AU"/>
+        </w:rPr>
+      </w:pPr>
+      <w:r>
+        <w:rPr>
+          <w:rFonts w:ascii="moz-fixed" w:hAnsi="moz-fixed"/>
+          <w:b/>
+          <w:bCs/>
+          <w:sz w:val="9"/>
+          <w:lang w:val="en-AU"/>
+        </w:rPr>
+      </w:r>
+    </w:p>
+    <w:p>
+      <w:pPr>
+        <w:pStyle w:val="PreformattedText"/>
+        <w:rPr>
+          <w:rFonts w:ascii="moz-fixed" w:hAnsi="moz-fixed"/>
+          <w:b/>
+          <w:b/>
+          <w:bCs/>
+          <w:sz w:val="9"/>
+          <w:lang w:val="en-AU"/>
+        </w:rPr>
+      </w:pPr>
+      <w:r>
+        <w:rPr>
+          <w:rFonts w:ascii="moz-fixed" w:hAnsi="moz-fixed"/>
+          <w:b/>
+          <w:bCs/>
+          <w:sz w:val="9"/>
+          <w:lang w:val="en-AU"/>
+        </w:rPr>
+        <w:t>“</w:t>
+      </w:r>
+      <w:r>
+        <w:rPr>
+          <w:rFonts w:ascii="moz-fixed" w:hAnsi="moz-fixed"/>
+          <w:b/>
+          <w:bCs/>
+          <w:sz w:val="9"/>
+          <w:lang w:val="en-AU"/>
+        </w:rPr>
+        <w:t>However, the creation and evaluation of VTUF-3D is only a first step. As the intended end users of the knowledge gained through VTUF-3D, planners and policy makers, often lack the time, expertise, and scientific rigour needed to generate and interpret climate model output \citep{Elasson2000,Moser2014,Winkler2011}, additional work will need to be done with VTUF-3D to systematically analyse a wide variety of scenarios seeking optimal uses of urban vegetation for HTC and summarise these findings. A forthcoming article will start this process with an examination by VTUF-3D of varying urban canopy cover on HTC in street canyons. VTUF-3D has also adopted by the CRC for Water Sensitive Cities as their micro-climate tool to evaluate climatic impacts of WSUD, with the findings disseminated to industry partners and the public at large. Finally, work is under way to provide a simpler user interface to VTUF-3D, allowing a wider adoption beyond the current academic research user-base.”</w:t>
       </w:r>
     </w:p>
     <w:p>

</xml_diff>

<commit_message>
Addressed all comments and proofread. Ready to send to Andy for comments.
</commit_message>
<xml_diff>
--- a/Review Responses.docx
+++ b/Review Responses.docx
@@ -1248,19 +1248,82 @@
         <w:pStyle w:val="PreformattedText"/>
         <w:rPr>
           <w:rFonts w:ascii="moz-fixed" w:hAnsi="moz-fixed"/>
-          <w:sz w:val="9"/>
-          <w:highlight w:val="yellow"/>
-          <w:lang w:val="en-AU"/>
-        </w:rPr>
-      </w:pPr>
-      <w:r>
-        <w:rPr>
-          <w:rFonts w:ascii="moz-fixed" w:hAnsi="moz-fixed"/>
-          <w:sz w:val="9"/>
-          <w:highlight w:val="yellow"/>
+          <w:strike/>
+          <w:sz w:val="9"/>
+          <w:lang w:val="en-AU"/>
+        </w:rPr>
+      </w:pPr>
+      <w:r>
+        <w:rPr>
+          <w:rFonts w:ascii="moz-fixed" w:hAnsi="moz-fixed"/>
+          <w:strike/>
+          <w:sz w:val="9"/>
           <w:lang w:val="en-AU"/>
         </w:rPr>
         <w:t>3.      The authors use vague pronouns throughout the paper that are confusing to the reader.  I began listing each and suggesting alternative wording but there are too many and the task became far too cumbersome. As mentioned above, I suggest having someone with a background in writing/communication edit the article.</w:t>
+      </w:r>
+    </w:p>
+    <w:p>
+      <w:pPr>
+        <w:pStyle w:val="PreformattedText"/>
+        <w:rPr>
+          <w:rFonts w:ascii="moz-fixed" w:hAnsi="moz-fixed"/>
+          <w:b/>
+          <w:b/>
+          <w:bCs/>
+          <w:sz w:val="9"/>
+          <w:lang w:val="en-AU"/>
+        </w:rPr>
+      </w:pPr>
+      <w:r>
+        <w:rPr>
+          <w:rFonts w:ascii="moz-fixed" w:hAnsi="moz-fixed"/>
+          <w:b/>
+          <w:bCs/>
+          <w:sz w:val="9"/>
+          <w:lang w:val="en-AU"/>
+        </w:rPr>
+        <w:t>Ahh, ok. I haven’t noticed before how often I do this. Err, I mean use indefinite pronouns. I always do a ‘which’ hunt during proofread</w:t>
+      </w:r>
+      <w:r>
+        <w:rPr>
+          <w:rFonts w:ascii="moz-fixed" w:hAnsi="moz-fixed"/>
+          <w:b/>
+          <w:bCs/>
+          <w:sz w:val="9"/>
+          <w:lang w:val="en-AU"/>
+        </w:rPr>
+        <w:t>ing</w:t>
+      </w:r>
+      <w:r>
+        <w:rPr>
+          <w:rFonts w:ascii="moz-fixed" w:hAnsi="moz-fixed"/>
+          <w:b/>
+          <w:bCs/>
+          <w:sz w:val="9"/>
+          <w:lang w:val="en-AU"/>
+        </w:rPr>
+        <w:t xml:space="preserve">, I’ll have to add a pronoun check as well. </w:t>
+      </w:r>
+      <w:r>
+        <w:rPr>
+          <w:rFonts w:ascii="moz-fixed" w:hAnsi="moz-fixed"/>
+          <w:b/>
+          <w:bCs/>
+          <w:sz w:val="9"/>
+          <w:lang w:val="en-AU"/>
+        </w:rPr>
+        <w:t xml:space="preserve">So, </w:t>
+      </w:r>
+      <w:r>
+        <w:rPr>
+          <w:rFonts w:ascii="moz-fixed" w:hAnsi="moz-fixed"/>
+          <w:b/>
+          <w:bCs/>
+          <w:sz w:val="9"/>
+          <w:lang w:val="en-AU"/>
+        </w:rPr>
+        <w:t>I’ve gone over the article and eliminated as many as I could find.</w:t>
       </w:r>
     </w:p>
     <w:p>
@@ -3334,19 +3397,42 @@
         <w:pStyle w:val="PreformattedText"/>
         <w:rPr>
           <w:rFonts w:ascii="moz-fixed" w:hAnsi="moz-fixed"/>
-          <w:sz w:val="9"/>
-          <w:highlight w:val="yellow"/>
-          <w:lang w:val="en-AU"/>
-        </w:rPr>
-      </w:pPr>
-      <w:r>
-        <w:rPr>
-          <w:rFonts w:ascii="moz-fixed" w:hAnsi="moz-fixed"/>
-          <w:sz w:val="9"/>
-          <w:highlight w:val="yellow"/>
+          <w:strike/>
+          <w:sz w:val="9"/>
+          <w:lang w:val="en-AU"/>
+        </w:rPr>
+      </w:pPr>
+      <w:r>
+        <w:rPr>
+          <w:rFonts w:ascii="moz-fixed" w:hAnsi="moz-fixed"/>
+          <w:strike/>
+          <w:sz w:val="9"/>
           <w:lang w:val="en-AU"/>
         </w:rPr>
         <w:t>The writing is a bit wordy and could be simplified in many locations.</w:t>
+      </w:r>
+    </w:p>
+    <w:p>
+      <w:pPr>
+        <w:pStyle w:val="PreformattedText"/>
+        <w:rPr>
+          <w:rFonts w:ascii="moz-fixed" w:hAnsi="moz-fixed"/>
+          <w:b/>
+          <w:b/>
+          <w:bCs/>
+          <w:sz w:val="9"/>
+          <w:lang w:val="en-AU"/>
+        </w:rPr>
+      </w:pPr>
+      <w:r>
+        <w:rPr>
+          <w:rFonts w:ascii="moz-fixed" w:hAnsi="moz-fixed"/>
+          <w:b/>
+          <w:bCs/>
+          <w:sz w:val="9"/>
+          <w:lang w:val="en-AU"/>
+        </w:rPr>
+        <w:t>Yes, reviewer #1 pointed this out as well. I’ve given the article another thorough edit, simplifying, removing indefinite pronouns, passive voice, etc.</w:t>
       </w:r>
     </w:p>
     <w:p>

</xml_diff>